<commit_message>
Actualizando el plan de viabilidad
</commit_message>
<xml_diff>
--- a/lineabase/SIC/Hito 01 - Viabilidad del proyecto/Plan de viabilidad del proyecto.docx
+++ b/lineabase/SIC/Hito 01 - Viabilidad del proyecto/Plan de viabilidad del proyecto.docx
@@ -4,20 +4,1550 @@
   <w:body>
     <w:p>
       <w:pPr>
-        <w:rPr>
-          <w:lang w:val="es-ES"/>
-        </w:rPr>
-      </w:pPr>
-      <w:r>
-        <w:rPr>
-          <w:lang w:val="es-ES"/>
-        </w:rPr>
-        <w:t>cccc</w:t>
+        <w:jc w:val="center"/>
+        <w:rPr>
+          <w:rFonts w:ascii="Times New Roman" w:hAnsi="Times New Roman" w:cs="Times New Roman"/>
+          <w:b/>
+          <w:sz w:val="28"/>
+          <w:szCs w:val="24"/>
+        </w:rPr>
+      </w:pPr>
+      <w:r>
+        <w:rPr>
+          <w:rFonts w:ascii="Times New Roman" w:hAnsi="Times New Roman" w:cs="Times New Roman"/>
+          <w:b/>
+          <w:sz w:val="28"/>
+          <w:szCs w:val="24"/>
+        </w:rPr>
+        <w:t xml:space="preserve">Digital </w:t>
+      </w:r>
+      <w:proofErr w:type="spellStart"/>
+      <w:r>
+        <w:rPr>
+          <w:rFonts w:ascii="Times New Roman" w:hAnsi="Times New Roman" w:cs="Times New Roman"/>
+          <w:b/>
+          <w:sz w:val="28"/>
+          <w:szCs w:val="24"/>
+        </w:rPr>
+        <w:t>Copier</w:t>
+      </w:r>
+      <w:proofErr w:type="spellEnd"/>
+      <w:r>
+        <w:rPr>
+          <w:rFonts w:ascii="Times New Roman" w:hAnsi="Times New Roman" w:cs="Times New Roman"/>
+          <w:b/>
+          <w:sz w:val="28"/>
+          <w:szCs w:val="24"/>
+        </w:rPr>
+        <w:t xml:space="preserve"> S.A.C.</w:t>
+      </w:r>
+    </w:p>
+    <w:p>
+      <w:pPr>
+        <w:rPr>
+          <w:rFonts w:ascii="Times New Roman" w:hAnsi="Times New Roman" w:cs="Times New Roman"/>
+          <w:b/>
+          <w:sz w:val="28"/>
+          <w:szCs w:val="24"/>
+        </w:rPr>
+      </w:pPr>
+    </w:p>
+    <w:p>
+      <w:pPr>
+        <w:jc w:val="both"/>
+        <w:rPr>
+          <w:rFonts w:ascii="Times New Roman" w:hAnsi="Times New Roman" w:cs="Times New Roman"/>
+          <w:sz w:val="24"/>
+          <w:szCs w:val="24"/>
+        </w:rPr>
+      </w:pPr>
+      <w:r>
+        <w:rPr>
+          <w:rFonts w:ascii="Times New Roman" w:hAnsi="Times New Roman" w:cs="Times New Roman"/>
+          <w:sz w:val="24"/>
+          <w:szCs w:val="24"/>
+        </w:rPr>
+        <w:t xml:space="preserve">La empresa Digital </w:t>
+      </w:r>
+      <w:proofErr w:type="spellStart"/>
+      <w:r>
+        <w:rPr>
+          <w:rFonts w:ascii="Times New Roman" w:hAnsi="Times New Roman" w:cs="Times New Roman"/>
+          <w:sz w:val="24"/>
+          <w:szCs w:val="24"/>
+        </w:rPr>
+        <w:t>Copier</w:t>
+      </w:r>
+      <w:proofErr w:type="spellEnd"/>
+      <w:r>
+        <w:rPr>
+          <w:rFonts w:ascii="Times New Roman" w:hAnsi="Times New Roman" w:cs="Times New Roman"/>
+          <w:sz w:val="24"/>
+          <w:szCs w:val="24"/>
+        </w:rPr>
+        <w:t xml:space="preserve"> ha decidido implementar un software dentro de su organización con la finalidad de lograr un eficiente registro en el </w:t>
+      </w:r>
+      <w:r>
+        <w:rPr>
+          <w:rFonts w:ascii="Times New Roman" w:hAnsi="Times New Roman" w:cs="Times New Roman"/>
+          <w:b/>
+          <w:sz w:val="24"/>
+          <w:szCs w:val="24"/>
+        </w:rPr>
+        <w:t>área de ventas</w:t>
+      </w:r>
+      <w:r>
+        <w:rPr>
+          <w:rFonts w:ascii="Times New Roman" w:hAnsi="Times New Roman" w:cs="Times New Roman"/>
+          <w:sz w:val="24"/>
+          <w:szCs w:val="24"/>
+        </w:rPr>
+        <w:t xml:space="preserve"> de </w:t>
+      </w:r>
+      <w:r>
+        <w:rPr>
+          <w:rFonts w:ascii="Times New Roman" w:hAnsi="Times New Roman" w:cs="Times New Roman"/>
+          <w:b/>
+          <w:sz w:val="24"/>
+          <w:szCs w:val="24"/>
+        </w:rPr>
+        <w:t>insumos, repuestos y máquinas fotocopiadoras</w:t>
+      </w:r>
+      <w:r>
+        <w:rPr>
+          <w:rFonts w:ascii="Times New Roman" w:hAnsi="Times New Roman" w:cs="Times New Roman"/>
+          <w:sz w:val="24"/>
+          <w:szCs w:val="24"/>
+        </w:rPr>
+        <w:t xml:space="preserve"> y así tener un mejor control en estos procesos.</w:t>
+      </w:r>
+    </w:p>
+    <w:p>
+      <w:pPr>
+        <w:jc w:val="both"/>
+        <w:rPr>
+          <w:rFonts w:ascii="Times New Roman" w:hAnsi="Times New Roman" w:cs="Times New Roman"/>
+          <w:sz w:val="24"/>
+          <w:szCs w:val="24"/>
+        </w:rPr>
+      </w:pPr>
+      <w:r>
+        <w:rPr>
+          <w:rFonts w:ascii="Times New Roman" w:hAnsi="Times New Roman" w:cs="Times New Roman"/>
+          <w:sz w:val="24"/>
+          <w:szCs w:val="24"/>
+        </w:rPr>
+        <w:t>La empresa no cuenta con un sistema software para registrar y realiza</w:t>
+      </w:r>
+      <w:r>
+        <w:rPr>
+          <w:rFonts w:ascii="Times New Roman" w:hAnsi="Times New Roman" w:cs="Times New Roman"/>
+          <w:sz w:val="24"/>
+          <w:szCs w:val="24"/>
+        </w:rPr>
+        <w:t xml:space="preserve"> sus ventas de forma manual</w:t>
+      </w:r>
+      <w:r>
+        <w:rPr>
+          <w:rFonts w:ascii="Times New Roman" w:hAnsi="Times New Roman" w:cs="Times New Roman"/>
+          <w:sz w:val="24"/>
+          <w:szCs w:val="24"/>
+        </w:rPr>
+        <w:t>, generando una demora en el</w:t>
       </w:r>
       <w:bookmarkStart w:id="0" w:name="_GoBack"/>
       <w:bookmarkEnd w:id="0"/>
-    </w:p>
+      <w:r>
+        <w:rPr>
+          <w:rFonts w:ascii="Times New Roman" w:hAnsi="Times New Roman" w:cs="Times New Roman"/>
+          <w:sz w:val="24"/>
+          <w:szCs w:val="24"/>
+        </w:rPr>
+        <w:t xml:space="preserve"> proceso de venta, por lo cual queda mal ante el cliente. Además, no cuenta con un control en la emisión de comprobantes de pago</w:t>
+      </w:r>
+      <w:r>
+        <w:rPr>
+          <w:rFonts w:ascii="Times New Roman" w:hAnsi="Times New Roman" w:cs="Times New Roman"/>
+          <w:sz w:val="24"/>
+          <w:szCs w:val="24"/>
+        </w:rPr>
+        <w:t xml:space="preserve"> y el presupuesto es variable, viéndose con problemas de rebaja o exageración en el precio final</w:t>
+      </w:r>
+      <w:r>
+        <w:rPr>
+          <w:rFonts w:ascii="Times New Roman" w:hAnsi="Times New Roman" w:cs="Times New Roman"/>
+          <w:sz w:val="24"/>
+          <w:szCs w:val="24"/>
+        </w:rPr>
+        <w:t>.</w:t>
+      </w:r>
+    </w:p>
+    <w:p>
+      <w:pPr>
+        <w:jc w:val="both"/>
+        <w:rPr>
+          <w:rFonts w:ascii="Times New Roman" w:hAnsi="Times New Roman" w:cs="Times New Roman"/>
+          <w:sz w:val="24"/>
+          <w:szCs w:val="24"/>
+        </w:rPr>
+      </w:pPr>
+      <w:r>
+        <w:rPr>
+          <w:rFonts w:ascii="Times New Roman" w:hAnsi="Times New Roman" w:cs="Times New Roman"/>
+          <w:sz w:val="24"/>
+          <w:szCs w:val="24"/>
+        </w:rPr>
+        <w:t xml:space="preserve">En la actualidad, cada vez que algún cliente desea realizar una compra solicita una cotización al vendedor por medio del correo electrónico de la empresa o llamada telefónica. </w:t>
+      </w:r>
+      <w:r>
+        <w:rPr>
+          <w:rFonts w:ascii="Times New Roman" w:hAnsi="Times New Roman" w:cs="Times New Roman"/>
+          <w:sz w:val="24"/>
+          <w:szCs w:val="24"/>
+        </w:rPr>
+        <w:t xml:space="preserve">Cabe recalcar que </w:t>
+      </w:r>
+      <w:r>
+        <w:rPr>
+          <w:rFonts w:ascii="Times New Roman" w:hAnsi="Times New Roman" w:cs="Times New Roman"/>
+          <w:sz w:val="24"/>
+          <w:szCs w:val="24"/>
+        </w:rPr>
+        <w:t>la empresa cuenta con ventas a nivel nacional.</w:t>
+      </w:r>
+    </w:p>
+    <w:p>
+      <w:pPr>
+        <w:jc w:val="both"/>
+        <w:rPr>
+          <w:rFonts w:ascii="Times New Roman" w:hAnsi="Times New Roman" w:cs="Times New Roman"/>
+          <w:sz w:val="24"/>
+          <w:szCs w:val="24"/>
+        </w:rPr>
+      </w:pPr>
+      <w:r>
+        <w:rPr>
+          <w:rFonts w:ascii="Times New Roman" w:hAnsi="Times New Roman" w:cs="Times New Roman"/>
+          <w:sz w:val="24"/>
+          <w:szCs w:val="24"/>
+        </w:rPr>
+        <w:t xml:space="preserve">Luego al realizarse el presupuesto ya cotizado y aprobada por el cliente, se inicia el proceso de venta, </w:t>
+      </w:r>
+      <w:r>
+        <w:rPr>
+          <w:rFonts w:ascii="Times New Roman" w:hAnsi="Times New Roman" w:cs="Times New Roman"/>
+          <w:sz w:val="24"/>
+          <w:szCs w:val="24"/>
+        </w:rPr>
+        <w:t>cabe indicar que la única</w:t>
+      </w:r>
+      <w:r>
+        <w:rPr>
+          <w:rFonts w:ascii="Times New Roman" w:hAnsi="Times New Roman" w:cs="Times New Roman"/>
+          <w:sz w:val="24"/>
+          <w:szCs w:val="24"/>
+        </w:rPr>
+        <w:t xml:space="preserve"> forma de pago es al contado.</w:t>
+      </w:r>
+      <w:r>
+        <w:rPr>
+          <w:rFonts w:ascii="Times New Roman" w:hAnsi="Times New Roman" w:cs="Times New Roman"/>
+          <w:sz w:val="24"/>
+          <w:szCs w:val="24"/>
+        </w:rPr>
+        <w:t xml:space="preserve"> </w:t>
+      </w:r>
+      <w:r>
+        <w:rPr>
+          <w:rFonts w:ascii="Times New Roman" w:hAnsi="Times New Roman" w:cs="Times New Roman"/>
+          <w:sz w:val="24"/>
+          <w:szCs w:val="24"/>
+        </w:rPr>
+        <w:tab/>
+      </w:r>
+    </w:p>
+    <w:p>
+      <w:pPr>
+        <w:jc w:val="both"/>
+        <w:rPr>
+          <w:rFonts w:ascii="Times New Roman" w:hAnsi="Times New Roman" w:cs="Times New Roman"/>
+          <w:sz w:val="24"/>
+          <w:szCs w:val="24"/>
+        </w:rPr>
+      </w:pPr>
+      <w:r>
+        <w:rPr>
+          <w:rFonts w:ascii="Times New Roman" w:hAnsi="Times New Roman" w:cs="Times New Roman"/>
+          <w:sz w:val="24"/>
+          <w:szCs w:val="24"/>
+        </w:rPr>
+        <w:t>También en el proceso de venta se toma en cuenta dos tipos de clientes, técnicos y clientes directos. Cabe recalcar que todo cliente será considerado como cliente directo, a menos que ellos mismos se identifiquen como técnicos, brindando el nombre o razón social de su empresa, luego el encargado de ventas verificará la veracidad de los datos mediante la página web de la SUNAT (en consulta de RUC).</w:t>
+      </w:r>
+    </w:p>
+    <w:p>
+      <w:pPr>
+        <w:jc w:val="both"/>
+        <w:rPr>
+          <w:rFonts w:ascii="Times New Roman" w:hAnsi="Times New Roman" w:cs="Times New Roman"/>
+          <w:sz w:val="24"/>
+          <w:szCs w:val="24"/>
+        </w:rPr>
+      </w:pPr>
+      <w:r>
+        <w:rPr>
+          <w:rFonts w:ascii="Times New Roman" w:hAnsi="Times New Roman" w:cs="Times New Roman"/>
+          <w:sz w:val="24"/>
+          <w:szCs w:val="24"/>
+        </w:rPr>
+        <w:t>Cabe precisar que el monto del mismo producto varía dependiendo del tipo de cliente y se especifica a continuación:</w:t>
+      </w:r>
+    </w:p>
+    <w:p>
+      <w:pPr>
+        <w:pStyle w:val="ListParagraph"/>
+        <w:numPr>
+          <w:ilvl w:val="0"/>
+          <w:numId w:val="1"/>
+        </w:numPr>
+        <w:jc w:val="both"/>
+        <w:rPr>
+          <w:rFonts w:ascii="Times New Roman" w:hAnsi="Times New Roman" w:cs="Times New Roman"/>
+          <w:sz w:val="24"/>
+          <w:szCs w:val="24"/>
+        </w:rPr>
+      </w:pPr>
+      <w:r>
+        <w:rPr>
+          <w:rFonts w:ascii="Times New Roman" w:hAnsi="Times New Roman" w:cs="Times New Roman"/>
+          <w:sz w:val="24"/>
+          <w:szCs w:val="24"/>
+        </w:rPr>
+        <w:t>A un técnico es precio de venta es menor ya que tienen un porcentaje de descuento.</w:t>
+      </w:r>
+    </w:p>
+    <w:p>
+      <w:pPr>
+        <w:pStyle w:val="ListParagraph"/>
+        <w:numPr>
+          <w:ilvl w:val="0"/>
+          <w:numId w:val="1"/>
+        </w:numPr>
+        <w:jc w:val="both"/>
+        <w:rPr>
+          <w:rFonts w:ascii="Times New Roman" w:hAnsi="Times New Roman" w:cs="Times New Roman"/>
+          <w:sz w:val="24"/>
+          <w:szCs w:val="24"/>
+        </w:rPr>
+      </w:pPr>
+      <w:r>
+        <w:rPr>
+          <w:rFonts w:ascii="Times New Roman" w:hAnsi="Times New Roman" w:cs="Times New Roman"/>
+          <w:sz w:val="24"/>
+          <w:szCs w:val="24"/>
+        </w:rPr>
+        <w:t>El precio de venta a un cliente es diferente porque se da una garantía.</w:t>
+      </w:r>
+    </w:p>
+    <w:p>
+      <w:pPr>
+        <w:pStyle w:val="ListParagraph"/>
+        <w:numPr>
+          <w:ilvl w:val="0"/>
+          <w:numId w:val="1"/>
+        </w:numPr>
+        <w:jc w:val="both"/>
+        <w:rPr>
+          <w:rFonts w:ascii="Times New Roman" w:hAnsi="Times New Roman" w:cs="Times New Roman"/>
+          <w:sz w:val="24"/>
+          <w:szCs w:val="24"/>
+        </w:rPr>
+      </w:pPr>
+      <w:r>
+        <w:rPr>
+          <w:rFonts w:ascii="Times New Roman" w:hAnsi="Times New Roman" w:cs="Times New Roman"/>
+          <w:sz w:val="24"/>
+          <w:szCs w:val="24"/>
+        </w:rPr>
+        <w:t>Para provincia se verifica el depósito de la factura a la cuenta de la empresa más el costo de flete por envío.</w:t>
+      </w:r>
+    </w:p>
+    <w:p>
+      <w:pPr>
+        <w:jc w:val="both"/>
+        <w:rPr>
+          <w:rFonts w:ascii="Times New Roman" w:hAnsi="Times New Roman" w:cs="Times New Roman"/>
+          <w:sz w:val="24"/>
+          <w:szCs w:val="24"/>
+        </w:rPr>
+      </w:pPr>
+      <w:r>
+        <w:rPr>
+          <w:rFonts w:ascii="Times New Roman" w:hAnsi="Times New Roman" w:cs="Times New Roman"/>
+          <w:sz w:val="24"/>
+          <w:szCs w:val="24"/>
+        </w:rPr>
+        <w:t>Nota:</w:t>
+      </w:r>
+    </w:p>
+    <w:p>
+      <w:pPr>
+        <w:pStyle w:val="ListParagraph"/>
+        <w:numPr>
+          <w:ilvl w:val="0"/>
+          <w:numId w:val="2"/>
+        </w:numPr>
+        <w:jc w:val="both"/>
+        <w:rPr>
+          <w:rFonts w:ascii="Times New Roman" w:hAnsi="Times New Roman" w:cs="Times New Roman"/>
+          <w:sz w:val="24"/>
+          <w:szCs w:val="24"/>
+        </w:rPr>
+      </w:pPr>
+      <w:r>
+        <w:rPr>
+          <w:rFonts w:ascii="Times New Roman" w:hAnsi="Times New Roman" w:cs="Times New Roman"/>
+          <w:sz w:val="24"/>
+          <w:szCs w:val="24"/>
+        </w:rPr>
+        <w:t>Las cotizaciones de máquinas fotocopiadoras se realizan en dólares por la variación del tipo de cambio.</w:t>
+      </w:r>
+    </w:p>
+    <w:p>
+      <w:pPr>
+        <w:pStyle w:val="ListParagraph"/>
+        <w:numPr>
+          <w:ilvl w:val="0"/>
+          <w:numId w:val="2"/>
+        </w:numPr>
+        <w:jc w:val="both"/>
+        <w:rPr>
+          <w:rFonts w:ascii="Times New Roman" w:hAnsi="Times New Roman" w:cs="Times New Roman"/>
+          <w:sz w:val="24"/>
+          <w:szCs w:val="24"/>
+        </w:rPr>
+      </w:pPr>
+      <w:r>
+        <w:rPr>
+          <w:rFonts w:ascii="Times New Roman" w:hAnsi="Times New Roman" w:cs="Times New Roman"/>
+          <w:sz w:val="24"/>
+          <w:szCs w:val="24"/>
+        </w:rPr>
+        <w:t>En el precio de venta está incluida la garantía de máquina que puede ser mano de obra y/o repuestos por falla de fábrica.</w:t>
+      </w:r>
+    </w:p>
+    <w:p>
+      <w:pPr>
+        <w:ind w:left="360"/>
+        <w:jc w:val="both"/>
+        <w:rPr>
+          <w:rFonts w:ascii="Times New Roman" w:hAnsi="Times New Roman" w:cs="Times New Roman"/>
+          <w:sz w:val="24"/>
+          <w:szCs w:val="24"/>
+        </w:rPr>
+      </w:pPr>
+      <w:r>
+        <w:rPr>
+          <w:rFonts w:ascii="Times New Roman" w:hAnsi="Times New Roman" w:cs="Times New Roman"/>
+          <w:sz w:val="24"/>
+          <w:szCs w:val="24"/>
+        </w:rPr>
+        <w:t xml:space="preserve">                          </w:t>
+      </w:r>
+    </w:p>
+    <w:p>
+      <w:pPr>
+        <w:ind w:left="360"/>
+        <w:jc w:val="both"/>
+        <w:rPr>
+          <w:rFonts w:ascii="Times New Roman" w:hAnsi="Times New Roman" w:cs="Times New Roman"/>
+          <w:sz w:val="24"/>
+          <w:szCs w:val="24"/>
+        </w:rPr>
+      </w:pPr>
+    </w:p>
+    <w:p>
+      <w:pPr>
+        <w:ind w:left="360"/>
+        <w:jc w:val="both"/>
+        <w:rPr>
+          <w:rFonts w:ascii="Times New Roman" w:hAnsi="Times New Roman" w:cs="Times New Roman"/>
+          <w:sz w:val="24"/>
+          <w:szCs w:val="24"/>
+        </w:rPr>
+      </w:pPr>
+    </w:p>
+    <w:p>
+      <w:pPr>
+        <w:ind w:left="360"/>
+        <w:jc w:val="both"/>
+        <w:rPr>
+          <w:rFonts w:ascii="Times New Roman" w:hAnsi="Times New Roman" w:cs="Times New Roman"/>
+          <w:sz w:val="24"/>
+          <w:szCs w:val="24"/>
+        </w:rPr>
+      </w:pPr>
+      <w:r>
+        <w:rPr>
+          <w:rFonts w:ascii="Times New Roman" w:hAnsi="Times New Roman" w:cs="Times New Roman"/>
+          <w:sz w:val="24"/>
+          <w:szCs w:val="24"/>
+        </w:rPr>
+        <w:t xml:space="preserve">                       </w:t>
+      </w:r>
+    </w:p>
+    <w:p>
+      <w:pPr>
+        <w:rPr>
+          <w:rFonts w:ascii="Times New Roman" w:hAnsi="Times New Roman" w:cs="Times New Roman"/>
+          <w:b/>
+          <w:sz w:val="24"/>
+          <w:szCs w:val="24"/>
+        </w:rPr>
+      </w:pPr>
+      <w:r>
+        <w:rPr>
+          <w:rFonts w:ascii="Times New Roman" w:hAnsi="Times New Roman" w:cs="Times New Roman"/>
+          <w:b/>
+          <w:sz w:val="24"/>
+          <w:szCs w:val="24"/>
+        </w:rPr>
+        <w:t xml:space="preserve">                       </w:t>
+      </w:r>
+    </w:p>
+    <w:p>
+      <w:pPr>
+        <w:rPr>
+          <w:rFonts w:ascii="Times New Roman" w:hAnsi="Times New Roman" w:cs="Times New Roman"/>
+          <w:b/>
+          <w:sz w:val="24"/>
+          <w:szCs w:val="24"/>
+        </w:rPr>
+      </w:pPr>
+      <w:r>
+        <w:rPr>
+          <w:rFonts w:ascii="Times New Roman" w:hAnsi="Times New Roman" w:cs="Times New Roman"/>
+          <w:b/>
+          <w:sz w:val="24"/>
+          <w:szCs w:val="24"/>
+        </w:rPr>
+        <w:lastRenderedPageBreak/>
+        <w:t xml:space="preserve">                     </w:t>
+      </w:r>
+    </w:p>
+    <w:p>
+      <w:pPr>
+        <w:rPr>
+          <w:rFonts w:ascii="Times New Roman" w:hAnsi="Times New Roman" w:cs="Times New Roman"/>
+          <w:b/>
+          <w:sz w:val="24"/>
+          <w:szCs w:val="24"/>
+        </w:rPr>
+      </w:pPr>
+    </w:p>
+    <w:p>
+      <w:pPr>
+        <w:rPr>
+          <w:rFonts w:ascii="Times New Roman" w:hAnsi="Times New Roman" w:cs="Times New Roman"/>
+          <w:b/>
+          <w:sz w:val="24"/>
+          <w:szCs w:val="24"/>
+        </w:rPr>
+      </w:pPr>
+    </w:p>
+    <w:p>
+      <w:pPr>
+        <w:rPr>
+          <w:rFonts w:ascii="Times New Roman" w:hAnsi="Times New Roman" w:cs="Times New Roman"/>
+          <w:b/>
+          <w:sz w:val="24"/>
+          <w:szCs w:val="24"/>
+        </w:rPr>
+      </w:pPr>
+    </w:p>
+    <w:p>
+      <w:pPr>
+        <w:jc w:val="center"/>
+        <w:rPr>
+          <w:rFonts w:ascii="Times New Roman" w:hAnsi="Times New Roman" w:cs="Times New Roman"/>
+          <w:sz w:val="24"/>
+          <w:szCs w:val="24"/>
+        </w:rPr>
+      </w:pPr>
+      <w:r>
+        <w:rPr>
+          <w:rFonts w:ascii="Times New Roman" w:hAnsi="Times New Roman" w:cs="Times New Roman"/>
+          <w:b/>
+          <w:sz w:val="24"/>
+          <w:szCs w:val="24"/>
+        </w:rPr>
+        <w:t>QUIENES SON</w:t>
+      </w:r>
+    </w:p>
+    <w:p>
+      <w:pPr>
+        <w:jc w:val="both"/>
+        <w:rPr>
+          <w:rFonts w:ascii="Times New Roman" w:hAnsi="Times New Roman" w:cs="Times New Roman"/>
+          <w:sz w:val="24"/>
+          <w:szCs w:val="24"/>
+        </w:rPr>
+      </w:pPr>
+      <w:r>
+        <w:rPr>
+          <w:rFonts w:ascii="Times New Roman" w:hAnsi="Times New Roman" w:cs="Times New Roman"/>
+          <w:sz w:val="24"/>
+          <w:szCs w:val="24"/>
+        </w:rPr>
+        <w:t xml:space="preserve">Digital </w:t>
+      </w:r>
+      <w:proofErr w:type="spellStart"/>
+      <w:r>
+        <w:rPr>
+          <w:rFonts w:ascii="Times New Roman" w:hAnsi="Times New Roman" w:cs="Times New Roman"/>
+          <w:sz w:val="24"/>
+          <w:szCs w:val="24"/>
+        </w:rPr>
+        <w:t>Copier</w:t>
+      </w:r>
+      <w:proofErr w:type="spellEnd"/>
+      <w:r>
+        <w:rPr>
+          <w:rFonts w:ascii="Times New Roman" w:hAnsi="Times New Roman" w:cs="Times New Roman"/>
+          <w:sz w:val="24"/>
+          <w:szCs w:val="24"/>
+        </w:rPr>
+        <w:t xml:space="preserve"> es una empresa con fines de lucro; dedicada a la distribución, alquiler, servicio de mantenimiento, reparación y venta de máquinas fotocopiadoras e insumos a nivel nacional.</w:t>
+      </w:r>
+    </w:p>
+    <w:p>
+      <w:pPr>
+        <w:jc w:val="both"/>
+        <w:rPr>
+          <w:rFonts w:ascii="Times New Roman" w:hAnsi="Times New Roman" w:cs="Times New Roman"/>
+          <w:sz w:val="24"/>
+          <w:szCs w:val="24"/>
+        </w:rPr>
+      </w:pPr>
+      <w:r>
+        <w:rPr>
+          <w:rFonts w:ascii="Times New Roman" w:hAnsi="Times New Roman" w:cs="Times New Roman"/>
+          <w:sz w:val="24"/>
+          <w:szCs w:val="24"/>
+        </w:rPr>
+        <w:t xml:space="preserve">Fue creada en julio de 2008, como parte de una atención personalizada en el servicio al cliente. </w:t>
+      </w:r>
+    </w:p>
+    <w:p>
+      <w:pPr>
+        <w:jc w:val="both"/>
+        <w:rPr>
+          <w:rFonts w:ascii="Times New Roman" w:hAnsi="Times New Roman" w:cs="Times New Roman"/>
+          <w:sz w:val="24"/>
+          <w:szCs w:val="24"/>
+        </w:rPr>
+      </w:pPr>
+    </w:p>
+    <w:p>
+      <w:pPr>
+        <w:jc w:val="center"/>
+        <w:rPr>
+          <w:rFonts w:ascii="Times New Roman" w:hAnsi="Times New Roman" w:cs="Times New Roman"/>
+          <w:b/>
+          <w:sz w:val="24"/>
+          <w:szCs w:val="24"/>
+        </w:rPr>
+      </w:pPr>
+      <w:r>
+        <w:rPr>
+          <w:rFonts w:ascii="Times New Roman" w:hAnsi="Times New Roman" w:cs="Times New Roman"/>
+          <w:b/>
+          <w:sz w:val="24"/>
+          <w:szCs w:val="24"/>
+        </w:rPr>
+        <w:t>VALORES</w:t>
+      </w:r>
+    </w:p>
+    <w:p>
+      <w:pPr>
+        <w:jc w:val="both"/>
+        <w:rPr>
+          <w:rFonts w:ascii="Times New Roman" w:hAnsi="Times New Roman" w:cs="Times New Roman"/>
+          <w:sz w:val="24"/>
+          <w:szCs w:val="24"/>
+        </w:rPr>
+      </w:pPr>
+      <w:r>
+        <w:rPr>
+          <w:rFonts w:ascii="Times New Roman" w:hAnsi="Times New Roman" w:cs="Times New Roman"/>
+          <w:sz w:val="24"/>
+          <w:szCs w:val="24"/>
+        </w:rPr>
+        <w:t>H</w:t>
+      </w:r>
+      <w:r>
+        <w:rPr>
+          <w:rFonts w:ascii="Times New Roman" w:hAnsi="Times New Roman" w:cs="Times New Roman"/>
+          <w:sz w:val="24"/>
+          <w:szCs w:val="24"/>
+        </w:rPr>
+        <w:t xml:space="preserve">onestidad, </w:t>
+      </w:r>
+      <w:r>
+        <w:rPr>
+          <w:rFonts w:ascii="Times New Roman" w:hAnsi="Times New Roman" w:cs="Times New Roman"/>
+          <w:sz w:val="24"/>
+          <w:szCs w:val="24"/>
+        </w:rPr>
+        <w:t>responsabilidad</w:t>
+      </w:r>
+      <w:r>
+        <w:rPr>
+          <w:rFonts w:ascii="Times New Roman" w:hAnsi="Times New Roman" w:cs="Times New Roman"/>
+          <w:sz w:val="24"/>
+          <w:szCs w:val="24"/>
+        </w:rPr>
+        <w:t>,</w:t>
+      </w:r>
+      <w:r>
+        <w:rPr>
+          <w:rFonts w:ascii="Times New Roman" w:hAnsi="Times New Roman" w:cs="Times New Roman"/>
+          <w:sz w:val="24"/>
+          <w:szCs w:val="24"/>
+        </w:rPr>
+        <w:t xml:space="preserve"> brindar confianza, calidad y un </w:t>
+      </w:r>
+      <w:r>
+        <w:rPr>
+          <w:rFonts w:ascii="Times New Roman" w:hAnsi="Times New Roman" w:cs="Times New Roman"/>
+          <w:sz w:val="24"/>
+          <w:szCs w:val="24"/>
+        </w:rPr>
+        <w:t>mejor servicio al cliente</w:t>
+      </w:r>
+      <w:r>
+        <w:rPr>
+          <w:rFonts w:ascii="Times New Roman" w:hAnsi="Times New Roman" w:cs="Times New Roman"/>
+          <w:sz w:val="24"/>
+          <w:szCs w:val="24"/>
+        </w:rPr>
+        <w:t>.</w:t>
+      </w:r>
+    </w:p>
+    <w:p>
+      <w:pPr>
+        <w:jc w:val="both"/>
+        <w:rPr>
+          <w:rFonts w:ascii="Times New Roman" w:hAnsi="Times New Roman" w:cs="Times New Roman"/>
+          <w:sz w:val="24"/>
+          <w:szCs w:val="24"/>
+        </w:rPr>
+      </w:pPr>
+    </w:p>
+    <w:p>
+      <w:pPr>
+        <w:jc w:val="center"/>
+        <w:rPr>
+          <w:rFonts w:ascii="Times New Roman" w:hAnsi="Times New Roman" w:cs="Times New Roman"/>
+          <w:b/>
+          <w:sz w:val="24"/>
+          <w:szCs w:val="24"/>
+        </w:rPr>
+      </w:pPr>
+      <w:r>
+        <w:rPr>
+          <w:rFonts w:ascii="Times New Roman" w:hAnsi="Times New Roman" w:cs="Times New Roman"/>
+          <w:b/>
+          <w:sz w:val="24"/>
+          <w:szCs w:val="24"/>
+        </w:rPr>
+        <w:t>VISION</w:t>
+      </w:r>
+    </w:p>
+    <w:p>
+      <w:pPr>
+        <w:pStyle w:val="ListParagraph"/>
+        <w:numPr>
+          <w:ilvl w:val="0"/>
+          <w:numId w:val="3"/>
+        </w:numPr>
+        <w:rPr>
+          <w:rFonts w:ascii="Times New Roman" w:hAnsi="Times New Roman" w:cs="Times New Roman"/>
+          <w:sz w:val="24"/>
+          <w:szCs w:val="24"/>
+        </w:rPr>
+      </w:pPr>
+      <w:r>
+        <w:rPr>
+          <w:rFonts w:ascii="Times New Roman" w:hAnsi="Times New Roman" w:cs="Times New Roman"/>
+          <w:sz w:val="24"/>
+          <w:szCs w:val="24"/>
+        </w:rPr>
+        <w:t>Ser una empresa rentable que brinde servicios integrales.</w:t>
+      </w:r>
+    </w:p>
+    <w:p>
+      <w:pPr>
+        <w:pStyle w:val="ListParagraph"/>
+        <w:numPr>
+          <w:ilvl w:val="0"/>
+          <w:numId w:val="3"/>
+        </w:numPr>
+        <w:rPr>
+          <w:rFonts w:ascii="Times New Roman" w:hAnsi="Times New Roman" w:cs="Times New Roman"/>
+          <w:sz w:val="24"/>
+          <w:szCs w:val="24"/>
+        </w:rPr>
+      </w:pPr>
+      <w:r>
+        <w:rPr>
+          <w:rFonts w:ascii="Times New Roman" w:hAnsi="Times New Roman" w:cs="Times New Roman"/>
+          <w:sz w:val="24"/>
+          <w:szCs w:val="24"/>
+        </w:rPr>
+        <w:t xml:space="preserve">Contar con una base de datos </w:t>
+      </w:r>
+      <w:r>
+        <w:rPr>
+          <w:rFonts w:ascii="Times New Roman" w:hAnsi="Times New Roman" w:cs="Times New Roman"/>
+          <w:sz w:val="24"/>
+          <w:szCs w:val="24"/>
+        </w:rPr>
+        <w:t xml:space="preserve">de </w:t>
+      </w:r>
+      <w:r>
+        <w:rPr>
+          <w:rFonts w:ascii="Times New Roman" w:hAnsi="Times New Roman" w:cs="Times New Roman"/>
+          <w:sz w:val="24"/>
+          <w:szCs w:val="24"/>
+        </w:rPr>
+        <w:t xml:space="preserve">las </w:t>
+      </w:r>
+      <w:r>
+        <w:rPr>
+          <w:rFonts w:ascii="Times New Roman" w:hAnsi="Times New Roman" w:cs="Times New Roman"/>
+          <w:sz w:val="24"/>
+          <w:szCs w:val="24"/>
+        </w:rPr>
+        <w:t>ventas</w:t>
+      </w:r>
+      <w:r>
+        <w:rPr>
+          <w:rFonts w:ascii="Times New Roman" w:hAnsi="Times New Roman" w:cs="Times New Roman"/>
+          <w:sz w:val="24"/>
+          <w:szCs w:val="24"/>
+        </w:rPr>
+        <w:t xml:space="preserve"> o pedidos para su fácil búsqueda u cotización de las máquinas fotocopiadoras, repuestos e insumos</w:t>
+      </w:r>
+      <w:r>
+        <w:rPr>
+          <w:rFonts w:ascii="Times New Roman" w:hAnsi="Times New Roman" w:cs="Times New Roman"/>
+          <w:sz w:val="24"/>
+          <w:szCs w:val="24"/>
+        </w:rPr>
+        <w:t xml:space="preserve">. </w:t>
+      </w:r>
+    </w:p>
+    <w:p>
+      <w:pPr>
+        <w:pStyle w:val="ListParagraph"/>
+        <w:numPr>
+          <w:ilvl w:val="0"/>
+          <w:numId w:val="3"/>
+        </w:numPr>
+        <w:rPr>
+          <w:rFonts w:ascii="Times New Roman" w:hAnsi="Times New Roman" w:cs="Times New Roman"/>
+          <w:sz w:val="24"/>
+          <w:szCs w:val="24"/>
+        </w:rPr>
+      </w:pPr>
+      <w:r>
+        <w:rPr>
+          <w:rFonts w:ascii="Times New Roman" w:hAnsi="Times New Roman" w:cs="Times New Roman"/>
+          <w:sz w:val="24"/>
+          <w:szCs w:val="24"/>
+        </w:rPr>
+        <w:t>Tener una amplia cartera de clientes</w:t>
+      </w:r>
+      <w:r>
+        <w:rPr>
+          <w:rFonts w:ascii="Times New Roman" w:hAnsi="Times New Roman" w:cs="Times New Roman"/>
+          <w:sz w:val="24"/>
+          <w:szCs w:val="24"/>
+        </w:rPr>
+        <w:t xml:space="preserve">. </w:t>
+      </w:r>
+    </w:p>
+    <w:p>
+      <w:pPr>
+        <w:pStyle w:val="ListParagraph"/>
+        <w:numPr>
+          <w:ilvl w:val="0"/>
+          <w:numId w:val="3"/>
+        </w:numPr>
+        <w:rPr>
+          <w:rFonts w:ascii="Times New Roman" w:hAnsi="Times New Roman" w:cs="Times New Roman"/>
+          <w:sz w:val="24"/>
+          <w:szCs w:val="24"/>
+        </w:rPr>
+      </w:pPr>
+      <w:r>
+        <w:rPr>
+          <w:rFonts w:ascii="Times New Roman" w:hAnsi="Times New Roman" w:cs="Times New Roman"/>
+          <w:sz w:val="24"/>
+          <w:szCs w:val="24"/>
+        </w:rPr>
+        <w:t xml:space="preserve">Sustituir el proceso manual de las ventas por un sistema </w:t>
+      </w:r>
+      <w:r>
+        <w:rPr>
+          <w:rFonts w:ascii="Times New Roman" w:hAnsi="Times New Roman" w:cs="Times New Roman"/>
+          <w:sz w:val="24"/>
+          <w:szCs w:val="24"/>
+        </w:rPr>
+        <w:t xml:space="preserve">automatizado </w:t>
+      </w:r>
+      <w:r>
+        <w:rPr>
+          <w:rFonts w:ascii="Times New Roman" w:hAnsi="Times New Roman" w:cs="Times New Roman"/>
+          <w:sz w:val="24"/>
+          <w:szCs w:val="24"/>
+        </w:rPr>
+        <w:t xml:space="preserve">para el registro y control </w:t>
+      </w:r>
+      <w:r>
+        <w:rPr>
+          <w:rFonts w:ascii="Times New Roman" w:hAnsi="Times New Roman" w:cs="Times New Roman"/>
+          <w:sz w:val="24"/>
+          <w:szCs w:val="24"/>
+        </w:rPr>
+        <w:t xml:space="preserve">de ventas. </w:t>
+      </w:r>
+    </w:p>
+    <w:p>
+      <w:pPr>
+        <w:rPr>
+          <w:rFonts w:ascii="Times New Roman" w:hAnsi="Times New Roman" w:cs="Times New Roman"/>
+          <w:sz w:val="24"/>
+          <w:szCs w:val="24"/>
+        </w:rPr>
+      </w:pPr>
+    </w:p>
+    <w:p>
+      <w:pPr>
+        <w:jc w:val="center"/>
+        <w:rPr>
+          <w:rFonts w:ascii="Times New Roman" w:hAnsi="Times New Roman" w:cs="Times New Roman"/>
+          <w:b/>
+          <w:sz w:val="24"/>
+          <w:szCs w:val="24"/>
+        </w:rPr>
+      </w:pPr>
+      <w:r>
+        <w:rPr>
+          <w:rFonts w:ascii="Times New Roman" w:hAnsi="Times New Roman" w:cs="Times New Roman"/>
+          <w:b/>
+          <w:sz w:val="24"/>
+          <w:szCs w:val="24"/>
+        </w:rPr>
+        <w:t>MISION</w:t>
+      </w:r>
+    </w:p>
+    <w:p>
+      <w:pPr>
+        <w:pStyle w:val="ListParagraph"/>
+        <w:numPr>
+          <w:ilvl w:val="0"/>
+          <w:numId w:val="3"/>
+        </w:numPr>
+        <w:rPr>
+          <w:rFonts w:ascii="Times New Roman" w:hAnsi="Times New Roman" w:cs="Times New Roman"/>
+          <w:sz w:val="24"/>
+          <w:szCs w:val="24"/>
+        </w:rPr>
+      </w:pPr>
+      <w:r>
+        <w:rPr>
+          <w:rFonts w:ascii="Times New Roman" w:hAnsi="Times New Roman" w:cs="Times New Roman"/>
+          <w:sz w:val="24"/>
+          <w:szCs w:val="24"/>
+        </w:rPr>
+        <w:t>Llegar a nuestros clientes con equipos de fotocopiado de alto, mediano y bajo volumen de impresión y copiado.</w:t>
+      </w:r>
+    </w:p>
+    <w:p>
+      <w:pPr>
+        <w:pStyle w:val="ListParagraph"/>
+        <w:numPr>
+          <w:ilvl w:val="0"/>
+          <w:numId w:val="3"/>
+        </w:numPr>
+        <w:rPr>
+          <w:rFonts w:ascii="Times New Roman" w:hAnsi="Times New Roman" w:cs="Times New Roman"/>
+          <w:sz w:val="24"/>
+          <w:szCs w:val="24"/>
+        </w:rPr>
+      </w:pPr>
+      <w:r>
+        <w:rPr>
+          <w:rFonts w:ascii="Times New Roman" w:hAnsi="Times New Roman" w:cs="Times New Roman"/>
+          <w:sz w:val="24"/>
+          <w:szCs w:val="24"/>
+        </w:rPr>
+        <w:t>Brindar c</w:t>
+      </w:r>
+      <w:r>
+        <w:rPr>
+          <w:rFonts w:ascii="Times New Roman" w:hAnsi="Times New Roman" w:cs="Times New Roman"/>
+          <w:sz w:val="24"/>
+          <w:szCs w:val="24"/>
+        </w:rPr>
+        <w:t>alidad enfocada en la satisfacción total de nuestros clientes.</w:t>
+      </w:r>
+    </w:p>
+    <w:p>
+      <w:pPr>
+        <w:pStyle w:val="ListParagraph"/>
+        <w:rPr>
+          <w:rFonts w:ascii="Times New Roman" w:hAnsi="Times New Roman" w:cs="Times New Roman"/>
+          <w:sz w:val="24"/>
+          <w:szCs w:val="24"/>
+        </w:rPr>
+      </w:pPr>
+    </w:p>
+    <w:p>
+      <w:pPr>
+        <w:rPr>
+          <w:rFonts w:ascii="Times New Roman" w:hAnsi="Times New Roman" w:cs="Times New Roman"/>
+          <w:sz w:val="24"/>
+          <w:szCs w:val="24"/>
+        </w:rPr>
+      </w:pPr>
+    </w:p>
+    <w:p>
+      <w:pPr>
+        <w:rPr>
+          <w:rFonts w:ascii="Times New Roman" w:hAnsi="Times New Roman" w:cs="Times New Roman"/>
+          <w:sz w:val="24"/>
+          <w:szCs w:val="24"/>
+        </w:rPr>
+      </w:pPr>
+    </w:p>
+    <w:p>
+      <w:pPr>
+        <w:rPr>
+          <w:rFonts w:ascii="Times New Roman" w:hAnsi="Times New Roman" w:cs="Times New Roman"/>
+          <w:sz w:val="24"/>
+          <w:szCs w:val="24"/>
+        </w:rPr>
+      </w:pPr>
+    </w:p>
+    <w:p>
+      <w:pPr>
+        <w:rPr>
+          <w:rFonts w:ascii="Times New Roman" w:hAnsi="Times New Roman" w:cs="Times New Roman"/>
+          <w:sz w:val="24"/>
+          <w:szCs w:val="24"/>
+        </w:rPr>
+      </w:pPr>
+    </w:p>
+    <w:p>
+      <w:pPr>
+        <w:rPr>
+          <w:rFonts w:ascii="Times New Roman" w:hAnsi="Times New Roman" w:cs="Times New Roman"/>
+          <w:sz w:val="24"/>
+          <w:szCs w:val="24"/>
+        </w:rPr>
+      </w:pPr>
+    </w:p>
+    <w:p>
+      <w:pPr>
+        <w:rPr>
+          <w:rFonts w:ascii="Times New Roman" w:hAnsi="Times New Roman" w:cs="Times New Roman"/>
+          <w:sz w:val="24"/>
+          <w:szCs w:val="24"/>
+        </w:rPr>
+      </w:pPr>
+    </w:p>
+    <w:p>
+      <w:pPr>
+        <w:rPr>
+          <w:rFonts w:ascii="Times New Roman" w:hAnsi="Times New Roman" w:cs="Times New Roman"/>
+          <w:sz w:val="24"/>
+          <w:szCs w:val="24"/>
+        </w:rPr>
+      </w:pPr>
+    </w:p>
+    <w:p>
+      <w:pPr>
+        <w:rPr>
+          <w:rFonts w:ascii="Times New Roman" w:hAnsi="Times New Roman" w:cs="Times New Roman"/>
+          <w:sz w:val="24"/>
+          <w:szCs w:val="24"/>
+        </w:rPr>
+      </w:pPr>
+    </w:p>
+    <w:p>
+      <w:pPr>
+        <w:rPr>
+          <w:rFonts w:ascii="Times New Roman" w:hAnsi="Times New Roman" w:cs="Times New Roman"/>
+          <w:sz w:val="24"/>
+          <w:szCs w:val="24"/>
+        </w:rPr>
+      </w:pPr>
+    </w:p>
+    <w:p>
+      <w:pPr>
+        <w:rPr>
+          <w:rFonts w:ascii="Times New Roman" w:hAnsi="Times New Roman" w:cs="Times New Roman"/>
+          <w:sz w:val="24"/>
+          <w:szCs w:val="24"/>
+        </w:rPr>
+      </w:pPr>
+    </w:p>
+    <w:p>
+      <w:pPr>
+        <w:jc w:val="center"/>
+        <w:rPr>
+          <w:rFonts w:ascii="Times New Roman" w:hAnsi="Times New Roman" w:cs="Times New Roman"/>
+          <w:b/>
+          <w:sz w:val="28"/>
+          <w:szCs w:val="24"/>
+        </w:rPr>
+      </w:pPr>
+      <w:r>
+        <w:rPr>
+          <w:rFonts w:ascii="Times New Roman" w:hAnsi="Times New Roman" w:cs="Times New Roman"/>
+          <w:b/>
+          <w:sz w:val="28"/>
+          <w:szCs w:val="24"/>
+        </w:rPr>
+        <w:t>AREA VENTAS</w:t>
+      </w:r>
+    </w:p>
+    <w:p>
+      <w:pPr>
+        <w:spacing w:line="480" w:lineRule="auto"/>
+        <w:jc w:val="both"/>
+        <w:rPr>
+          <w:rFonts w:ascii="Times New Roman" w:hAnsi="Times New Roman" w:cs="Times New Roman"/>
+          <w:b/>
+          <w:sz w:val="24"/>
+          <w:szCs w:val="24"/>
+        </w:rPr>
+      </w:pPr>
+      <w:r>
+        <w:rPr>
+          <w:rFonts w:ascii="Times New Roman" w:hAnsi="Times New Roman" w:cs="Times New Roman"/>
+          <w:b/>
+          <w:sz w:val="24"/>
+          <w:szCs w:val="24"/>
+        </w:rPr>
+        <w:t xml:space="preserve">PROCESO: </w:t>
+      </w:r>
+    </w:p>
+    <w:p>
+      <w:pPr>
+        <w:spacing w:line="480" w:lineRule="auto"/>
+        <w:jc w:val="both"/>
+        <w:rPr>
+          <w:rFonts w:ascii="Times New Roman" w:hAnsi="Times New Roman" w:cs="Times New Roman"/>
+          <w:sz w:val="24"/>
+          <w:szCs w:val="24"/>
+        </w:rPr>
+      </w:pPr>
+      <w:r>
+        <w:rPr>
+          <w:rFonts w:ascii="Times New Roman" w:hAnsi="Times New Roman" w:cs="Times New Roman"/>
+          <w:sz w:val="24"/>
+          <w:szCs w:val="24"/>
+        </w:rPr>
+        <w:t xml:space="preserve">Ventas </w:t>
+      </w:r>
+      <w:r>
+        <w:rPr>
+          <w:rFonts w:ascii="Times New Roman" w:hAnsi="Times New Roman" w:cs="Times New Roman"/>
+          <w:sz w:val="24"/>
+          <w:szCs w:val="24"/>
+        </w:rPr>
+        <w:t>de máquinas fotocopiadoras e insumos.</w:t>
+      </w:r>
+    </w:p>
+    <w:p>
+      <w:pPr>
+        <w:spacing w:line="480" w:lineRule="auto"/>
+        <w:jc w:val="both"/>
+        <w:rPr>
+          <w:rFonts w:ascii="Times New Roman" w:hAnsi="Times New Roman" w:cs="Times New Roman"/>
+          <w:b/>
+          <w:sz w:val="24"/>
+          <w:szCs w:val="24"/>
+        </w:rPr>
+      </w:pPr>
+      <w:r>
+        <w:rPr>
+          <w:rFonts w:ascii="Times New Roman" w:hAnsi="Times New Roman" w:cs="Times New Roman"/>
+          <w:b/>
+          <w:sz w:val="24"/>
+          <w:szCs w:val="24"/>
+        </w:rPr>
+        <w:t>PROBLEMAS</w:t>
+      </w:r>
+    </w:p>
+    <w:p>
+      <w:pPr>
+        <w:jc w:val="both"/>
+        <w:rPr>
+          <w:rFonts w:ascii="Times New Roman" w:hAnsi="Times New Roman" w:cs="Times New Roman"/>
+          <w:sz w:val="24"/>
+          <w:szCs w:val="24"/>
+        </w:rPr>
+      </w:pPr>
+      <w:r>
+        <w:rPr>
+          <w:rFonts w:ascii="Times New Roman" w:hAnsi="Times New Roman" w:cs="Times New Roman"/>
+          <w:b/>
+          <w:sz w:val="24"/>
+          <w:szCs w:val="24"/>
+        </w:rPr>
+        <w:t>Problema 1.-</w:t>
+      </w:r>
+      <w:r>
+        <w:rPr>
+          <w:rFonts w:ascii="Times New Roman" w:hAnsi="Times New Roman" w:cs="Times New Roman"/>
+          <w:sz w:val="24"/>
+          <w:szCs w:val="24"/>
+        </w:rPr>
+        <w:t xml:space="preserve"> La empresa no cuenta con un sistema de software para registrar las ventas.</w:t>
+      </w:r>
+    </w:p>
+    <w:p>
+      <w:pPr>
+        <w:jc w:val="both"/>
+        <w:rPr>
+          <w:rFonts w:ascii="Times New Roman" w:hAnsi="Times New Roman" w:cs="Times New Roman"/>
+          <w:sz w:val="24"/>
+          <w:szCs w:val="24"/>
+        </w:rPr>
+      </w:pPr>
+      <w:r>
+        <w:rPr>
+          <w:rFonts w:ascii="Times New Roman" w:hAnsi="Times New Roman" w:cs="Times New Roman"/>
+          <w:sz w:val="24"/>
+          <w:szCs w:val="24"/>
+        </w:rPr>
+        <w:t>El registro de venta se realiza mediante unas tablas en el programa Excel, esto conlleva que exista cierta demora en la realización de este proceso, ya que completan dato por dato la información que requiere este proceso. Además, los reportes de los registros de ventas son realizados de forma manual, por lo que no se lleva un control adecuado de las ventas realizadas.</w:t>
+      </w:r>
+    </w:p>
+    <w:p>
+      <w:pPr>
+        <w:jc w:val="both"/>
+        <w:rPr>
+          <w:rFonts w:ascii="Times New Roman" w:hAnsi="Times New Roman" w:cs="Times New Roman"/>
+          <w:sz w:val="24"/>
+          <w:szCs w:val="24"/>
+        </w:rPr>
+      </w:pPr>
+    </w:p>
+    <w:p>
+      <w:pPr>
+        <w:jc w:val="both"/>
+        <w:rPr>
+          <w:rFonts w:ascii="Times New Roman" w:hAnsi="Times New Roman" w:cs="Times New Roman"/>
+          <w:sz w:val="24"/>
+          <w:szCs w:val="24"/>
+        </w:rPr>
+      </w:pPr>
+      <w:r>
+        <w:rPr>
+          <w:rFonts w:ascii="Times New Roman" w:hAnsi="Times New Roman" w:cs="Times New Roman"/>
+          <w:b/>
+          <w:sz w:val="24"/>
+          <w:szCs w:val="24"/>
+        </w:rPr>
+        <w:t>Problema 2.-</w:t>
+      </w:r>
+      <w:r>
+        <w:rPr>
+          <w:rFonts w:ascii="Times New Roman" w:hAnsi="Times New Roman" w:cs="Times New Roman"/>
+          <w:sz w:val="24"/>
+          <w:szCs w:val="24"/>
+        </w:rPr>
+        <w:t xml:space="preserve"> No hay un control en la emisión de comprobantes de pago de los clientes.</w:t>
+      </w:r>
+    </w:p>
+    <w:p>
+      <w:pPr>
+        <w:jc w:val="both"/>
+        <w:rPr>
+          <w:rFonts w:ascii="Times New Roman" w:hAnsi="Times New Roman" w:cs="Times New Roman"/>
+          <w:sz w:val="24"/>
+          <w:szCs w:val="24"/>
+        </w:rPr>
+      </w:pPr>
+      <w:r>
+        <w:rPr>
+          <w:rFonts w:ascii="Times New Roman" w:hAnsi="Times New Roman" w:cs="Times New Roman"/>
+          <w:sz w:val="24"/>
+          <w:szCs w:val="24"/>
+        </w:rPr>
+        <w:t>La emisión de comprobantes de pago se realiza, también de forma manual; lo que aumenta las posibilidades de cometer un error en el cálculo de los costos. Como sabemos un digito mal colocado cambia totalmente el resultado final, esto podría generar pérdidas de dinero para la empresa, o elevar el costo final provocando que el cliente prefiera comprar en otra empresa por un precio más módico.</w:t>
+      </w:r>
+    </w:p>
+    <w:p>
+      <w:pPr>
+        <w:jc w:val="both"/>
+        <w:rPr>
+          <w:rFonts w:ascii="Times New Roman" w:hAnsi="Times New Roman" w:cs="Times New Roman"/>
+          <w:sz w:val="24"/>
+          <w:szCs w:val="24"/>
+        </w:rPr>
+      </w:pPr>
+      <w:r>
+        <w:rPr>
+          <w:rFonts w:ascii="Times New Roman" w:hAnsi="Times New Roman" w:cs="Times New Roman"/>
+          <w:sz w:val="24"/>
+          <w:szCs w:val="24"/>
+        </w:rPr>
+        <w:t>Por este motivo el usuario que emite dichos comprobantes siente cierta inseguridad y descontento con la forma en que se realiza este proceso.</w:t>
+      </w:r>
+    </w:p>
+    <w:p>
+      <w:pPr>
+        <w:rPr>
+          <w:rFonts w:ascii="Times New Roman" w:hAnsi="Times New Roman" w:cs="Times New Roman"/>
+          <w:sz w:val="24"/>
+          <w:szCs w:val="24"/>
+        </w:rPr>
+      </w:pPr>
+    </w:p>
+    <w:p>
+      <w:pPr>
+        <w:rPr>
+          <w:rFonts w:ascii="Times New Roman" w:hAnsi="Times New Roman" w:cs="Times New Roman"/>
+          <w:sz w:val="24"/>
+          <w:szCs w:val="24"/>
+        </w:rPr>
+      </w:pPr>
+    </w:p>
+    <w:p>
+      <w:pPr>
+        <w:rPr>
+          <w:rFonts w:ascii="Times New Roman" w:hAnsi="Times New Roman" w:cs="Times New Roman"/>
+          <w:sz w:val="24"/>
+          <w:szCs w:val="24"/>
+        </w:rPr>
+      </w:pPr>
+    </w:p>
+    <w:p>
+      <w:pPr>
+        <w:rPr>
+          <w:rFonts w:ascii="Times New Roman" w:hAnsi="Times New Roman" w:cs="Times New Roman"/>
+          <w:sz w:val="24"/>
+          <w:szCs w:val="24"/>
+        </w:rPr>
+      </w:pPr>
+    </w:p>
+    <w:p>
+      <w:pPr>
+        <w:rPr>
+          <w:rFonts w:ascii="Times New Roman" w:hAnsi="Times New Roman" w:cs="Times New Roman"/>
+          <w:sz w:val="24"/>
+          <w:szCs w:val="24"/>
+        </w:rPr>
+      </w:pPr>
+    </w:p>
+    <w:p>
+      <w:pPr>
+        <w:rPr>
+          <w:rFonts w:ascii="Times New Roman" w:hAnsi="Times New Roman" w:cs="Times New Roman"/>
+          <w:sz w:val="24"/>
+          <w:szCs w:val="24"/>
+        </w:rPr>
+      </w:pPr>
+    </w:p>
+    <w:p>
+      <w:pPr>
+        <w:rPr>
+          <w:rFonts w:ascii="Times New Roman" w:hAnsi="Times New Roman" w:cs="Times New Roman"/>
+          <w:sz w:val="24"/>
+          <w:szCs w:val="24"/>
+        </w:rPr>
+      </w:pPr>
+    </w:p>
+    <w:p>
+      <w:pPr>
+        <w:rPr>
+          <w:rFonts w:ascii="Times New Roman" w:hAnsi="Times New Roman" w:cs="Times New Roman"/>
+          <w:sz w:val="24"/>
+          <w:szCs w:val="24"/>
+        </w:rPr>
+      </w:pPr>
+    </w:p>
+    <w:p>
+      <w:pPr>
+        <w:rPr>
+          <w:rFonts w:ascii="Times New Roman" w:hAnsi="Times New Roman" w:cs="Times New Roman"/>
+          <w:sz w:val="24"/>
+          <w:szCs w:val="24"/>
+        </w:rPr>
+      </w:pPr>
+    </w:p>
+    <w:p>
+      <w:pPr>
+        <w:rPr>
+          <w:rFonts w:ascii="Times New Roman" w:hAnsi="Times New Roman" w:cs="Times New Roman"/>
+          <w:sz w:val="24"/>
+          <w:szCs w:val="24"/>
+        </w:rPr>
+      </w:pPr>
+    </w:p>
+    <w:p>
+      <w:pPr>
+        <w:rPr>
+          <w:rFonts w:ascii="Times New Roman" w:hAnsi="Times New Roman" w:cs="Times New Roman"/>
+          <w:sz w:val="24"/>
+          <w:szCs w:val="24"/>
+        </w:rPr>
+      </w:pPr>
+    </w:p>
+    <w:p>
+      <w:pPr>
+        <w:rPr>
+          <w:rFonts w:ascii="Times New Roman" w:hAnsi="Times New Roman" w:cs="Times New Roman"/>
+          <w:sz w:val="24"/>
+          <w:szCs w:val="24"/>
+        </w:rPr>
+      </w:pPr>
+    </w:p>
+    <w:p>
+      <w:pPr>
+        <w:rPr>
+          <w:rFonts w:ascii="Times New Roman" w:hAnsi="Times New Roman" w:cs="Times New Roman"/>
+          <w:sz w:val="24"/>
+          <w:szCs w:val="24"/>
+        </w:rPr>
+      </w:pPr>
+    </w:p>
+    <w:p>
+      <w:pPr>
+        <w:rPr>
+          <w:rFonts w:ascii="Times New Roman" w:hAnsi="Times New Roman" w:cs="Times New Roman"/>
+          <w:sz w:val="24"/>
+          <w:szCs w:val="24"/>
+        </w:rPr>
+      </w:pPr>
+    </w:p>
+    <w:p>
+      <w:pPr>
+        <w:rPr>
+          <w:rFonts w:ascii="Times New Roman" w:hAnsi="Times New Roman" w:cs="Times New Roman"/>
+          <w:sz w:val="24"/>
+          <w:szCs w:val="24"/>
+        </w:rPr>
+      </w:pPr>
+    </w:p>
+    <w:p>
+      <w:pPr>
+        <w:rPr>
+          <w:rFonts w:ascii="Times New Roman" w:hAnsi="Times New Roman" w:cs="Times New Roman"/>
+          <w:sz w:val="24"/>
+          <w:szCs w:val="24"/>
+        </w:rPr>
+      </w:pPr>
+      <w:r>
+        <w:rPr>
+          <w:rFonts w:ascii="Times New Roman" w:hAnsi="Times New Roman" w:cs="Times New Roman"/>
+          <w:sz w:val="24"/>
+          <w:szCs w:val="24"/>
+        </w:rPr>
+        <w:t xml:space="preserve">     </w:t>
+      </w:r>
+    </w:p>
+    <w:p>
+      <w:pPr>
+        <w:rPr>
+          <w:rFonts w:ascii="Times New Roman" w:hAnsi="Times New Roman" w:cs="Times New Roman"/>
+          <w:sz w:val="24"/>
+          <w:szCs w:val="24"/>
+        </w:rPr>
+      </w:pPr>
+      <w:r>
+        <w:rPr>
+          <w:rFonts w:ascii="Times New Roman" w:hAnsi="Times New Roman" w:cs="Times New Roman"/>
+          <w:sz w:val="24"/>
+          <w:szCs w:val="24"/>
+        </w:rPr>
+        <w:t xml:space="preserve">      </w:t>
+      </w:r>
+      <w:r>
+        <w:rPr>
+          <w:noProof/>
+          <w:lang w:eastAsia="es-PE"/>
+        </w:rPr>
+        <w:t xml:space="preserve">                    </w:t>
+      </w:r>
+      <w:r>
+        <w:rPr>
+          <w:noProof/>
+          <w:lang w:eastAsia="es-PE"/>
+        </w:rPr>
+        <w:drawing>
+          <wp:inline distT="0" distB="0" distL="0" distR="0" wp14:anchorId="4605FF34" wp14:editId="6F1C5750">
+            <wp:extent cx="6172208" cy="3724009"/>
+            <wp:effectExtent l="5080" t="0" r="5080" b="5080"/>
+            <wp:docPr id="18" name="Imagen 18"/>
+            <wp:cNvGraphicFramePr>
+              <a:graphicFrameLocks xmlns:a="http://schemas.openxmlformats.org/drawingml/2006/main" noChangeAspect="1"/>
+            </wp:cNvGraphicFramePr>
+            <a:graphic xmlns:a="http://schemas.openxmlformats.org/drawingml/2006/main">
+              <a:graphicData uri="http://schemas.openxmlformats.org/drawingml/2006/picture">
+                <pic:pic xmlns:pic="http://schemas.openxmlformats.org/drawingml/2006/picture">
+                  <pic:nvPicPr>
+                    <pic:cNvPr id="1" name=""/>
+                    <pic:cNvPicPr/>
+                  </pic:nvPicPr>
+                  <pic:blipFill>
+                    <a:blip r:embed="rId7"/>
+                    <a:stretch>
+                      <a:fillRect/>
+                    </a:stretch>
+                  </pic:blipFill>
+                  <pic:spPr>
+                    <a:xfrm rot="16200000">
+                      <a:off x="0" y="0"/>
+                      <a:ext cx="6188391" cy="3733773"/>
+                    </a:xfrm>
+                    <a:prstGeom prst="rect">
+                      <a:avLst/>
+                    </a:prstGeom>
+                  </pic:spPr>
+                </pic:pic>
+              </a:graphicData>
+            </a:graphic>
+          </wp:inline>
+        </w:drawing>
+      </w:r>
+    </w:p>
+    <w:p>
+      <w:pPr>
+        <w:rPr>
+          <w:rFonts w:ascii="Times New Roman" w:hAnsi="Times New Roman" w:cs="Times New Roman"/>
+          <w:sz w:val="24"/>
+          <w:szCs w:val="24"/>
+        </w:rPr>
+      </w:pPr>
+      <w:r>
+        <w:rPr>
+          <w:rFonts w:ascii="Times New Roman" w:hAnsi="Times New Roman" w:cs="Times New Roman"/>
+          <w:sz w:val="24"/>
+          <w:szCs w:val="24"/>
+        </w:rPr>
+        <w:t xml:space="preserve">    </w:t>
+      </w:r>
+    </w:p>
+    <w:p/>
     <w:sectPr>
+      <w:headerReference w:type="default" r:id="rId8"/>
       <w:pgSz w:w="11906" w:h="16838"/>
       <w:pgMar w:top="1417" w:right="1701" w:bottom="1417" w:left="1701" w:header="708" w:footer="708" w:gutter="0"/>
       <w:cols w:space="708"/>
@@ -25,6 +1555,471 @@
     </w:sectPr>
   </w:body>
 </w:document>
+</file>
+
+<file path=word/endnotes.xml><?xml version="1.0" encoding="utf-8"?>
+<w:endnotes xmlns:wpc="http://schemas.microsoft.com/office/word/2010/wordprocessingCanvas" xmlns:cx="http://schemas.microsoft.com/office/drawing/2014/chartex" xmlns:cx1="http://schemas.microsoft.com/office/drawing/2015/9/8/chartex" xmlns:cx2="http://schemas.microsoft.com/office/drawing/2015/10/21/chartex" xmlns:cx3="http://schemas.microsoft.com/office/drawing/2016/5/9/chartex" xmlns:cx4="http://schemas.microsoft.com/office/drawing/2016/5/10/chartex" xmlns:cx5="http://schemas.microsoft.com/office/drawing/2016/5/11/chartex" xmlns:cx6="http://schemas.microsoft.com/office/drawing/2016/5/12/chartex" xmlns:cx7="http://schemas.microsoft.com/office/drawing/2016/5/13/chartex" xmlns:cx8="http://schemas.microsoft.com/office/drawing/2016/5/14/chartex" xmlns:mc="http://schemas.openxmlformats.org/markup-compatibility/2006" xmlns:aink="http://schemas.microsoft.com/office/drawing/2016/ink" xmlns:am3d="http://schemas.microsoft.com/office/drawing/2017/model3d" xmlns:o="urn:schemas-microsoft-com:office:office" xmlns:r="http://schemas.openxmlformats.org/officeDocument/2006/relationships" xmlns:m="http://schemas.openxmlformats.org/officeDocument/2006/math" xmlns:v="urn:schemas-microsoft-com:vml" xmlns:wp14="http://schemas.microsoft.com/office/word/2010/wordprocessingDrawing" xmlns:wp="http://schemas.openxmlformats.org/drawingml/2006/wordprocessingDrawing" xmlns:w10="urn:schemas-microsoft-com:office:word" xmlns:w="http://schemas.openxmlformats.org/wordprocessingml/2006/main" xmlns:w14="http://schemas.microsoft.com/office/word/2010/wordml" xmlns:w15="http://schemas.microsoft.com/office/word/2012/wordml" xmlns:w16cid="http://schemas.microsoft.com/office/word/2016/wordml/cid" xmlns:w16se="http://schemas.microsoft.com/office/word/2015/wordml/symex" xmlns:wpg="http://schemas.microsoft.com/office/word/2010/wordprocessingGroup" xmlns:wpi="http://schemas.microsoft.com/office/word/2010/wordprocessingInk" xmlns:wne="http://schemas.microsoft.com/office/word/2006/wordml" xmlns:wps="http://schemas.microsoft.com/office/word/2010/wordprocessingShape" mc:Ignorable="w14 w15 w16se w16cid wp14">
+  <w:endnote w:type="separator" w:id="-1">
+    <w:p>
+      <w:pPr>
+        <w:spacing w:after="0" w:line="240" w:lineRule="auto"/>
+      </w:pPr>
+      <w:r>
+        <w:separator/>
+      </w:r>
+    </w:p>
+  </w:endnote>
+  <w:endnote w:type="continuationSeparator" w:id="0">
+    <w:p>
+      <w:pPr>
+        <w:spacing w:after="0" w:line="240" w:lineRule="auto"/>
+      </w:pPr>
+      <w:r>
+        <w:continuationSeparator/>
+      </w:r>
+    </w:p>
+  </w:endnote>
+</w:endnotes>
+</file>
+
+<file path=word/footnotes.xml><?xml version="1.0" encoding="utf-8"?>
+<w:footnotes xmlns:wpc="http://schemas.microsoft.com/office/word/2010/wordprocessingCanvas" xmlns:cx="http://schemas.microsoft.com/office/drawing/2014/chartex" xmlns:cx1="http://schemas.microsoft.com/office/drawing/2015/9/8/chartex" xmlns:cx2="http://schemas.microsoft.com/office/drawing/2015/10/21/chartex" xmlns:cx3="http://schemas.microsoft.com/office/drawing/2016/5/9/chartex" xmlns:cx4="http://schemas.microsoft.com/office/drawing/2016/5/10/chartex" xmlns:cx5="http://schemas.microsoft.com/office/drawing/2016/5/11/chartex" xmlns:cx6="http://schemas.microsoft.com/office/drawing/2016/5/12/chartex" xmlns:cx7="http://schemas.microsoft.com/office/drawing/2016/5/13/chartex" xmlns:cx8="http://schemas.microsoft.com/office/drawing/2016/5/14/chartex" xmlns:mc="http://schemas.openxmlformats.org/markup-compatibility/2006" xmlns:aink="http://schemas.microsoft.com/office/drawing/2016/ink" xmlns:am3d="http://schemas.microsoft.com/office/drawing/2017/model3d" xmlns:o="urn:schemas-microsoft-com:office:office" xmlns:r="http://schemas.openxmlformats.org/officeDocument/2006/relationships" xmlns:m="http://schemas.openxmlformats.org/officeDocument/2006/math" xmlns:v="urn:schemas-microsoft-com:vml" xmlns:wp14="http://schemas.microsoft.com/office/word/2010/wordprocessingDrawing" xmlns:wp="http://schemas.openxmlformats.org/drawingml/2006/wordprocessingDrawing" xmlns:w10="urn:schemas-microsoft-com:office:word" xmlns:w="http://schemas.openxmlformats.org/wordprocessingml/2006/main" xmlns:w14="http://schemas.microsoft.com/office/word/2010/wordml" xmlns:w15="http://schemas.microsoft.com/office/word/2012/wordml" xmlns:w16cid="http://schemas.microsoft.com/office/word/2016/wordml/cid" xmlns:w16se="http://schemas.microsoft.com/office/word/2015/wordml/symex" xmlns:wpg="http://schemas.microsoft.com/office/word/2010/wordprocessingGroup" xmlns:wpi="http://schemas.microsoft.com/office/word/2010/wordprocessingInk" xmlns:wne="http://schemas.microsoft.com/office/word/2006/wordml" xmlns:wps="http://schemas.microsoft.com/office/word/2010/wordprocessingShape" mc:Ignorable="w14 w15 w16se w16cid wp14">
+  <w:footnote w:type="separator" w:id="-1">
+    <w:p>
+      <w:pPr>
+        <w:spacing w:after="0" w:line="240" w:lineRule="auto"/>
+      </w:pPr>
+      <w:r>
+        <w:separator/>
+      </w:r>
+    </w:p>
+  </w:footnote>
+  <w:footnote w:type="continuationSeparator" w:id="0">
+    <w:p>
+      <w:pPr>
+        <w:spacing w:after="0" w:line="240" w:lineRule="auto"/>
+      </w:pPr>
+      <w:r>
+        <w:continuationSeparator/>
+      </w:r>
+    </w:p>
+  </w:footnote>
+</w:footnotes>
+</file>
+
+<file path=word/header1.xml><?xml version="1.0" encoding="utf-8"?>
+<w:hdr xmlns:wpc="http://schemas.microsoft.com/office/word/2010/wordprocessingCanvas" xmlns:cx="http://schemas.microsoft.com/office/drawing/2014/chartex" xmlns:cx1="http://schemas.microsoft.com/office/drawing/2015/9/8/chartex" xmlns:cx2="http://schemas.microsoft.com/office/drawing/2015/10/21/chartex" xmlns:cx3="http://schemas.microsoft.com/office/drawing/2016/5/9/chartex" xmlns:cx4="http://schemas.microsoft.com/office/drawing/2016/5/10/chartex" xmlns:cx5="http://schemas.microsoft.com/office/drawing/2016/5/11/chartex" xmlns:cx6="http://schemas.microsoft.com/office/drawing/2016/5/12/chartex" xmlns:cx7="http://schemas.microsoft.com/office/drawing/2016/5/13/chartex" xmlns:cx8="http://schemas.microsoft.com/office/drawing/2016/5/14/chartex" xmlns:mc="http://schemas.openxmlformats.org/markup-compatibility/2006" xmlns:aink="http://schemas.microsoft.com/office/drawing/2016/ink" xmlns:am3d="http://schemas.microsoft.com/office/drawing/2017/model3d" xmlns:o="urn:schemas-microsoft-com:office:office" xmlns:r="http://schemas.openxmlformats.org/officeDocument/2006/relationships" xmlns:m="http://schemas.openxmlformats.org/officeDocument/2006/math" xmlns:v="urn:schemas-microsoft-com:vml" xmlns:wp14="http://schemas.microsoft.com/office/word/2010/wordprocessingDrawing" xmlns:wp="http://schemas.openxmlformats.org/drawingml/2006/wordprocessingDrawing" xmlns:w10="urn:schemas-microsoft-com:office:word" xmlns:w="http://schemas.openxmlformats.org/wordprocessingml/2006/main" xmlns:w14="http://schemas.microsoft.com/office/word/2010/wordml" xmlns:w15="http://schemas.microsoft.com/office/word/2012/wordml" xmlns:w16cid="http://schemas.microsoft.com/office/word/2016/wordml/cid" xmlns:w16se="http://schemas.microsoft.com/office/word/2015/wordml/symex" xmlns:wpg="http://schemas.microsoft.com/office/word/2010/wordprocessingGroup" xmlns:wpi="http://schemas.microsoft.com/office/word/2010/wordprocessingInk" xmlns:wne="http://schemas.microsoft.com/office/word/2006/wordml" xmlns:wps="http://schemas.microsoft.com/office/word/2010/wordprocessingShape" mc:Ignorable="w14 w15 w16se w16cid wp14">
+  <w:p>
+    <w:pPr>
+      <w:pStyle w:val="Header"/>
+    </w:pPr>
+    <w:r>
+      <w:rPr>
+        <w:noProof/>
+        <w:sz w:val="24"/>
+        <w:lang w:eastAsia="es-PE"/>
+      </w:rPr>
+      <w:drawing>
+        <wp:anchor distT="0" distB="0" distL="114300" distR="114300" simplePos="0" relativeHeight="251659264" behindDoc="0" locked="0" layoutInCell="1" allowOverlap="1" wp14:anchorId="577804F9" wp14:editId="73B33068">
+          <wp:simplePos x="0" y="0"/>
+          <wp:positionH relativeFrom="margin">
+            <wp:posOffset>-677917</wp:posOffset>
+          </wp:positionH>
+          <wp:positionV relativeFrom="paragraph">
+            <wp:posOffset>-189996</wp:posOffset>
+          </wp:positionV>
+          <wp:extent cx="1171575" cy="929005"/>
+          <wp:effectExtent l="0" t="0" r="9525" b="4445"/>
+          <wp:wrapThrough wrapText="bothSides">
+            <wp:wrapPolygon edited="0">
+              <wp:start x="0" y="0"/>
+              <wp:lineTo x="0" y="21260"/>
+              <wp:lineTo x="21424" y="21260"/>
+              <wp:lineTo x="21424" y="0"/>
+              <wp:lineTo x="0" y="0"/>
+            </wp:wrapPolygon>
+          </wp:wrapThrough>
+          <wp:docPr id="34" name="Imagen 34" descr="C:\Users\JOSE\Desktop\1111.jpg"/>
+          <wp:cNvGraphicFramePr>
+            <a:graphicFrameLocks xmlns:a="http://schemas.openxmlformats.org/drawingml/2006/main" noChangeAspect="1"/>
+          </wp:cNvGraphicFramePr>
+          <a:graphic xmlns:a="http://schemas.openxmlformats.org/drawingml/2006/main">
+            <a:graphicData uri="http://schemas.openxmlformats.org/drawingml/2006/picture">
+              <pic:pic xmlns:pic="http://schemas.openxmlformats.org/drawingml/2006/picture">
+                <pic:nvPicPr>
+                  <pic:cNvPr id="0" name="Picture 1" descr="C:\Users\JOSE\Desktop\1111.jpg"/>
+                  <pic:cNvPicPr>
+                    <a:picLocks noChangeAspect="1" noChangeArrowheads="1"/>
+                  </pic:cNvPicPr>
+                </pic:nvPicPr>
+                <pic:blipFill>
+                  <a:blip r:embed="rId1">
+                    <a:extLst>
+                      <a:ext uri="{28A0092B-C50C-407E-A947-70E740481C1C}">
+                        <a14:useLocalDpi xmlns:a14="http://schemas.microsoft.com/office/drawing/2010/main" val="0"/>
+                      </a:ext>
+                    </a:extLst>
+                  </a:blip>
+                  <a:srcRect/>
+                  <a:stretch>
+                    <a:fillRect/>
+                  </a:stretch>
+                </pic:blipFill>
+                <pic:spPr bwMode="auto">
+                  <a:xfrm>
+                    <a:off x="0" y="0"/>
+                    <a:ext cx="1171575" cy="929005"/>
+                  </a:xfrm>
+                  <a:prstGeom prst="rect">
+                    <a:avLst/>
+                  </a:prstGeom>
+                  <a:noFill/>
+                  <a:ln>
+                    <a:noFill/>
+                  </a:ln>
+                </pic:spPr>
+              </pic:pic>
+            </a:graphicData>
+          </a:graphic>
+          <wp14:sizeRelH relativeFrom="page">
+            <wp14:pctWidth>0</wp14:pctWidth>
+          </wp14:sizeRelH>
+          <wp14:sizeRelV relativeFrom="page">
+            <wp14:pctHeight>0</wp14:pctHeight>
+          </wp14:sizeRelV>
+        </wp:anchor>
+      </w:drawing>
+    </w:r>
+  </w:p>
+</w:hdr>
+</file>
+
+<file path=word/numbering.xml><?xml version="1.0" encoding="utf-8"?>
+<w:numbering xmlns:wpc="http://schemas.microsoft.com/office/word/2010/wordprocessingCanvas" xmlns:cx="http://schemas.microsoft.com/office/drawing/2014/chartex" xmlns:cx1="http://schemas.microsoft.com/office/drawing/2015/9/8/chartex" xmlns:cx2="http://schemas.microsoft.com/office/drawing/2015/10/21/chartex" xmlns:cx3="http://schemas.microsoft.com/office/drawing/2016/5/9/chartex" xmlns:cx4="http://schemas.microsoft.com/office/drawing/2016/5/10/chartex" xmlns:cx5="http://schemas.microsoft.com/office/drawing/2016/5/11/chartex" xmlns:cx6="http://schemas.microsoft.com/office/drawing/2016/5/12/chartex" xmlns:cx7="http://schemas.microsoft.com/office/drawing/2016/5/13/chartex" xmlns:cx8="http://schemas.microsoft.com/office/drawing/2016/5/14/chartex" xmlns:mc="http://schemas.openxmlformats.org/markup-compatibility/2006" xmlns:aink="http://schemas.microsoft.com/office/drawing/2016/ink" xmlns:am3d="http://schemas.microsoft.com/office/drawing/2017/model3d" xmlns:o="urn:schemas-microsoft-com:office:office" xmlns:r="http://schemas.openxmlformats.org/officeDocument/2006/relationships" xmlns:m="http://schemas.openxmlformats.org/officeDocument/2006/math" xmlns:v="urn:schemas-microsoft-com:vml" xmlns:wp14="http://schemas.microsoft.com/office/word/2010/wordprocessingDrawing" xmlns:wp="http://schemas.openxmlformats.org/drawingml/2006/wordprocessingDrawing" xmlns:w10="urn:schemas-microsoft-com:office:word" xmlns:w="http://schemas.openxmlformats.org/wordprocessingml/2006/main" xmlns:w14="http://schemas.microsoft.com/office/word/2010/wordml" xmlns:w15="http://schemas.microsoft.com/office/word/2012/wordml" xmlns:w16cid="http://schemas.microsoft.com/office/word/2016/wordml/cid" xmlns:w16se="http://schemas.microsoft.com/office/word/2015/wordml/symex" xmlns:wpg="http://schemas.microsoft.com/office/word/2010/wordprocessingGroup" xmlns:wpi="http://schemas.microsoft.com/office/word/2010/wordprocessingInk" xmlns:wne="http://schemas.microsoft.com/office/word/2006/wordml" xmlns:wps="http://schemas.microsoft.com/office/word/2010/wordprocessingShape" mc:Ignorable="w14 w15 w16se w16cid wp14">
+  <w:abstractNum w:abstractNumId="0" w15:restartNumberingAfterBreak="0">
+    <w:nsid w:val="2D74798C"/>
+    <w:multiLevelType w:val="hybridMultilevel"/>
+    <w:tmpl w:val="5ADAC080"/>
+    <w:lvl w:ilvl="0" w:tplc="90D26948">
+      <w:numFmt w:val="bullet"/>
+      <w:lvlText w:val="-"/>
+      <w:lvlJc w:val="left"/>
+      <w:pPr>
+        <w:ind w:left="720" w:hanging="360"/>
+      </w:pPr>
+      <w:rPr>
+        <w:rFonts w:ascii="Times New Roman" w:eastAsiaTheme="minorHAnsi" w:hAnsi="Times New Roman" w:cs="Times New Roman" w:hint="default"/>
+      </w:rPr>
+    </w:lvl>
+    <w:lvl w:ilvl="1" w:tplc="280A0003" w:tentative="1">
+      <w:start w:val="1"/>
+      <w:numFmt w:val="bullet"/>
+      <w:lvlText w:val="o"/>
+      <w:lvlJc w:val="left"/>
+      <w:pPr>
+        <w:ind w:left="1440" w:hanging="360"/>
+      </w:pPr>
+      <w:rPr>
+        <w:rFonts w:ascii="Courier New" w:hAnsi="Courier New" w:cs="Courier New" w:hint="default"/>
+      </w:rPr>
+    </w:lvl>
+    <w:lvl w:ilvl="2" w:tplc="280A0005" w:tentative="1">
+      <w:start w:val="1"/>
+      <w:numFmt w:val="bullet"/>
+      <w:lvlText w:val=""/>
+      <w:lvlJc w:val="left"/>
+      <w:pPr>
+        <w:ind w:left="2160" w:hanging="360"/>
+      </w:pPr>
+      <w:rPr>
+        <w:rFonts w:ascii="Wingdings" w:hAnsi="Wingdings" w:hint="default"/>
+      </w:rPr>
+    </w:lvl>
+    <w:lvl w:ilvl="3" w:tplc="280A0001" w:tentative="1">
+      <w:start w:val="1"/>
+      <w:numFmt w:val="bullet"/>
+      <w:lvlText w:val=""/>
+      <w:lvlJc w:val="left"/>
+      <w:pPr>
+        <w:ind w:left="2880" w:hanging="360"/>
+      </w:pPr>
+      <w:rPr>
+        <w:rFonts w:ascii="Symbol" w:hAnsi="Symbol" w:hint="default"/>
+      </w:rPr>
+    </w:lvl>
+    <w:lvl w:ilvl="4" w:tplc="280A0003" w:tentative="1">
+      <w:start w:val="1"/>
+      <w:numFmt w:val="bullet"/>
+      <w:lvlText w:val="o"/>
+      <w:lvlJc w:val="left"/>
+      <w:pPr>
+        <w:ind w:left="3600" w:hanging="360"/>
+      </w:pPr>
+      <w:rPr>
+        <w:rFonts w:ascii="Courier New" w:hAnsi="Courier New" w:cs="Courier New" w:hint="default"/>
+      </w:rPr>
+    </w:lvl>
+    <w:lvl w:ilvl="5" w:tplc="280A0005" w:tentative="1">
+      <w:start w:val="1"/>
+      <w:numFmt w:val="bullet"/>
+      <w:lvlText w:val=""/>
+      <w:lvlJc w:val="left"/>
+      <w:pPr>
+        <w:ind w:left="4320" w:hanging="360"/>
+      </w:pPr>
+      <w:rPr>
+        <w:rFonts w:ascii="Wingdings" w:hAnsi="Wingdings" w:hint="default"/>
+      </w:rPr>
+    </w:lvl>
+    <w:lvl w:ilvl="6" w:tplc="280A0001" w:tentative="1">
+      <w:start w:val="1"/>
+      <w:numFmt w:val="bullet"/>
+      <w:lvlText w:val=""/>
+      <w:lvlJc w:val="left"/>
+      <w:pPr>
+        <w:ind w:left="5040" w:hanging="360"/>
+      </w:pPr>
+      <w:rPr>
+        <w:rFonts w:ascii="Symbol" w:hAnsi="Symbol" w:hint="default"/>
+      </w:rPr>
+    </w:lvl>
+    <w:lvl w:ilvl="7" w:tplc="280A0003" w:tentative="1">
+      <w:start w:val="1"/>
+      <w:numFmt w:val="bullet"/>
+      <w:lvlText w:val="o"/>
+      <w:lvlJc w:val="left"/>
+      <w:pPr>
+        <w:ind w:left="5760" w:hanging="360"/>
+      </w:pPr>
+      <w:rPr>
+        <w:rFonts w:ascii="Courier New" w:hAnsi="Courier New" w:cs="Courier New" w:hint="default"/>
+      </w:rPr>
+    </w:lvl>
+    <w:lvl w:ilvl="8" w:tplc="280A0005" w:tentative="1">
+      <w:start w:val="1"/>
+      <w:numFmt w:val="bullet"/>
+      <w:lvlText w:val=""/>
+      <w:lvlJc w:val="left"/>
+      <w:pPr>
+        <w:ind w:left="6480" w:hanging="360"/>
+      </w:pPr>
+      <w:rPr>
+        <w:rFonts w:ascii="Wingdings" w:hAnsi="Wingdings" w:hint="default"/>
+      </w:rPr>
+    </w:lvl>
+  </w:abstractNum>
+  <w:abstractNum w:abstractNumId="1" w15:restartNumberingAfterBreak="0">
+    <w:nsid w:val="31D16591"/>
+    <w:multiLevelType w:val="hybridMultilevel"/>
+    <w:tmpl w:val="92AC3554"/>
+    <w:lvl w:ilvl="0" w:tplc="280A0001">
+      <w:start w:val="1"/>
+      <w:numFmt w:val="bullet"/>
+      <w:lvlText w:val=""/>
+      <w:lvlJc w:val="left"/>
+      <w:pPr>
+        <w:ind w:left="786" w:hanging="360"/>
+      </w:pPr>
+      <w:rPr>
+        <w:rFonts w:ascii="Symbol" w:hAnsi="Symbol" w:hint="default"/>
+      </w:rPr>
+    </w:lvl>
+    <w:lvl w:ilvl="1" w:tplc="280A0003">
+      <w:start w:val="1"/>
+      <w:numFmt w:val="bullet"/>
+      <w:lvlText w:val="o"/>
+      <w:lvlJc w:val="left"/>
+      <w:pPr>
+        <w:ind w:left="1506" w:hanging="360"/>
+      </w:pPr>
+      <w:rPr>
+        <w:rFonts w:ascii="Courier New" w:hAnsi="Courier New" w:cs="Courier New" w:hint="default"/>
+      </w:rPr>
+    </w:lvl>
+    <w:lvl w:ilvl="2" w:tplc="280A0005" w:tentative="1">
+      <w:start w:val="1"/>
+      <w:numFmt w:val="bullet"/>
+      <w:lvlText w:val=""/>
+      <w:lvlJc w:val="left"/>
+      <w:pPr>
+        <w:ind w:left="2226" w:hanging="360"/>
+      </w:pPr>
+      <w:rPr>
+        <w:rFonts w:ascii="Wingdings" w:hAnsi="Wingdings" w:hint="default"/>
+      </w:rPr>
+    </w:lvl>
+    <w:lvl w:ilvl="3" w:tplc="280A0001" w:tentative="1">
+      <w:start w:val="1"/>
+      <w:numFmt w:val="bullet"/>
+      <w:lvlText w:val=""/>
+      <w:lvlJc w:val="left"/>
+      <w:pPr>
+        <w:ind w:left="2946" w:hanging="360"/>
+      </w:pPr>
+      <w:rPr>
+        <w:rFonts w:ascii="Symbol" w:hAnsi="Symbol" w:hint="default"/>
+      </w:rPr>
+    </w:lvl>
+    <w:lvl w:ilvl="4" w:tplc="280A0003" w:tentative="1">
+      <w:start w:val="1"/>
+      <w:numFmt w:val="bullet"/>
+      <w:lvlText w:val="o"/>
+      <w:lvlJc w:val="left"/>
+      <w:pPr>
+        <w:ind w:left="3666" w:hanging="360"/>
+      </w:pPr>
+      <w:rPr>
+        <w:rFonts w:ascii="Courier New" w:hAnsi="Courier New" w:cs="Courier New" w:hint="default"/>
+      </w:rPr>
+    </w:lvl>
+    <w:lvl w:ilvl="5" w:tplc="280A0005" w:tentative="1">
+      <w:start w:val="1"/>
+      <w:numFmt w:val="bullet"/>
+      <w:lvlText w:val=""/>
+      <w:lvlJc w:val="left"/>
+      <w:pPr>
+        <w:ind w:left="4386" w:hanging="360"/>
+      </w:pPr>
+      <w:rPr>
+        <w:rFonts w:ascii="Wingdings" w:hAnsi="Wingdings" w:hint="default"/>
+      </w:rPr>
+    </w:lvl>
+    <w:lvl w:ilvl="6" w:tplc="280A0001" w:tentative="1">
+      <w:start w:val="1"/>
+      <w:numFmt w:val="bullet"/>
+      <w:lvlText w:val=""/>
+      <w:lvlJc w:val="left"/>
+      <w:pPr>
+        <w:ind w:left="5106" w:hanging="360"/>
+      </w:pPr>
+      <w:rPr>
+        <w:rFonts w:ascii="Symbol" w:hAnsi="Symbol" w:hint="default"/>
+      </w:rPr>
+    </w:lvl>
+    <w:lvl w:ilvl="7" w:tplc="280A0003" w:tentative="1">
+      <w:start w:val="1"/>
+      <w:numFmt w:val="bullet"/>
+      <w:lvlText w:val="o"/>
+      <w:lvlJc w:val="left"/>
+      <w:pPr>
+        <w:ind w:left="5826" w:hanging="360"/>
+      </w:pPr>
+      <w:rPr>
+        <w:rFonts w:ascii="Courier New" w:hAnsi="Courier New" w:cs="Courier New" w:hint="default"/>
+      </w:rPr>
+    </w:lvl>
+    <w:lvl w:ilvl="8" w:tplc="280A0005" w:tentative="1">
+      <w:start w:val="1"/>
+      <w:numFmt w:val="bullet"/>
+      <w:lvlText w:val=""/>
+      <w:lvlJc w:val="left"/>
+      <w:pPr>
+        <w:ind w:left="6546" w:hanging="360"/>
+      </w:pPr>
+      <w:rPr>
+        <w:rFonts w:ascii="Wingdings" w:hAnsi="Wingdings" w:hint="default"/>
+      </w:rPr>
+    </w:lvl>
+  </w:abstractNum>
+  <w:abstractNum w:abstractNumId="2" w15:restartNumberingAfterBreak="0">
+    <w:nsid w:val="749A1387"/>
+    <w:multiLevelType w:val="hybridMultilevel"/>
+    <w:tmpl w:val="906E6F02"/>
+    <w:lvl w:ilvl="0" w:tplc="280A000D">
+      <w:start w:val="1"/>
+      <w:numFmt w:val="bullet"/>
+      <w:lvlText w:val=""/>
+      <w:lvlJc w:val="left"/>
+      <w:pPr>
+        <w:ind w:left="720" w:hanging="360"/>
+      </w:pPr>
+      <w:rPr>
+        <w:rFonts w:ascii="Wingdings" w:hAnsi="Wingdings" w:hint="default"/>
+      </w:rPr>
+    </w:lvl>
+    <w:lvl w:ilvl="1" w:tplc="280A0019" w:tentative="1">
+      <w:start w:val="1"/>
+      <w:numFmt w:val="lowerLetter"/>
+      <w:lvlText w:val="%2."/>
+      <w:lvlJc w:val="left"/>
+      <w:pPr>
+        <w:ind w:left="1440" w:hanging="360"/>
+      </w:pPr>
+    </w:lvl>
+    <w:lvl w:ilvl="2" w:tplc="280A001B" w:tentative="1">
+      <w:start w:val="1"/>
+      <w:numFmt w:val="lowerRoman"/>
+      <w:lvlText w:val="%3."/>
+      <w:lvlJc w:val="right"/>
+      <w:pPr>
+        <w:ind w:left="2160" w:hanging="180"/>
+      </w:pPr>
+    </w:lvl>
+    <w:lvl w:ilvl="3" w:tplc="280A000F" w:tentative="1">
+      <w:start w:val="1"/>
+      <w:numFmt w:val="decimal"/>
+      <w:lvlText w:val="%4."/>
+      <w:lvlJc w:val="left"/>
+      <w:pPr>
+        <w:ind w:left="2880" w:hanging="360"/>
+      </w:pPr>
+    </w:lvl>
+    <w:lvl w:ilvl="4" w:tplc="280A0019" w:tentative="1">
+      <w:start w:val="1"/>
+      <w:numFmt w:val="lowerLetter"/>
+      <w:lvlText w:val="%5."/>
+      <w:lvlJc w:val="left"/>
+      <w:pPr>
+        <w:ind w:left="3600" w:hanging="360"/>
+      </w:pPr>
+    </w:lvl>
+    <w:lvl w:ilvl="5" w:tplc="280A001B" w:tentative="1">
+      <w:start w:val="1"/>
+      <w:numFmt w:val="lowerRoman"/>
+      <w:lvlText w:val="%6."/>
+      <w:lvlJc w:val="right"/>
+      <w:pPr>
+        <w:ind w:left="4320" w:hanging="180"/>
+      </w:pPr>
+    </w:lvl>
+    <w:lvl w:ilvl="6" w:tplc="280A000F" w:tentative="1">
+      <w:start w:val="1"/>
+      <w:numFmt w:val="decimal"/>
+      <w:lvlText w:val="%7."/>
+      <w:lvlJc w:val="left"/>
+      <w:pPr>
+        <w:ind w:left="5040" w:hanging="360"/>
+      </w:pPr>
+    </w:lvl>
+    <w:lvl w:ilvl="7" w:tplc="280A0019" w:tentative="1">
+      <w:start w:val="1"/>
+      <w:numFmt w:val="lowerLetter"/>
+      <w:lvlText w:val="%8."/>
+      <w:lvlJc w:val="left"/>
+      <w:pPr>
+        <w:ind w:left="5760" w:hanging="360"/>
+      </w:pPr>
+    </w:lvl>
+    <w:lvl w:ilvl="8" w:tplc="280A001B" w:tentative="1">
+      <w:start w:val="1"/>
+      <w:numFmt w:val="lowerRoman"/>
+      <w:lvlText w:val="%9."/>
+      <w:lvlJc w:val="right"/>
+      <w:pPr>
+        <w:ind w:left="6480" w:hanging="180"/>
+      </w:pPr>
+    </w:lvl>
+  </w:abstractNum>
+  <w:num w:numId="1">
+    <w:abstractNumId w:val="2"/>
+  </w:num>
+  <w:num w:numId="2">
+    <w:abstractNumId w:val="1"/>
+  </w:num>
+  <w:num w:numId="3">
+    <w:abstractNumId w:val="0"/>
+  </w:num>
+</w:numbering>
 </file>
 
 <file path=word/styles.xml><?xml version="1.0" encoding="utf-8"?>
@@ -44,7 +2039,7 @@
       </w:pPr>
     </w:pPrDefault>
   </w:docDefaults>
-  <w:latentStyles w:defLockedState="0" w:defUIPriority="99" w:defSemiHidden="0" w:defUnhideWhenUsed="0" w:defQFormat="0" w:count="377">
+  <w:latentStyles w:defLockedState="0" w:defUIPriority="99" w:defSemiHidden="0" w:defUnhideWhenUsed="0" w:defQFormat="0" w:count="376">
     <w:lsdException w:name="Normal" w:uiPriority="0" w:qFormat="1"/>
     <w:lsdException w:name="heading 1" w:uiPriority="9" w:qFormat="1"/>
     <w:lsdException w:name="heading 2" w:semiHidden="1" w:uiPriority="9" w:unhideWhenUsed="1" w:qFormat="1"/>
@@ -150,6 +2145,7 @@
     <w:lsdException w:name="HTML Sample" w:semiHidden="1" w:unhideWhenUsed="1"/>
     <w:lsdException w:name="HTML Typewriter" w:semiHidden="1" w:unhideWhenUsed="1"/>
     <w:lsdException w:name="HTML Variable" w:semiHidden="1" w:unhideWhenUsed="1"/>
+    <w:lsdException w:name="Normal Table" w:semiHidden="1" w:unhideWhenUsed="1"/>
     <w:lsdException w:name="annotation subject" w:semiHidden="1" w:unhideWhenUsed="1"/>
     <w:lsdException w:name="No List" w:semiHidden="1" w:unhideWhenUsed="1"/>
     <w:lsdException w:name="Outline List 1" w:semiHidden="1" w:unhideWhenUsed="1"/>
@@ -195,9 +2191,11 @@
     <w:lsdException w:name="Table Subtle 1" w:semiHidden="1" w:unhideWhenUsed="1"/>
     <w:lsdException w:name="Table Subtle 2" w:semiHidden="1" w:unhideWhenUsed="1"/>
     <w:lsdException w:name="Table Web 1" w:semiHidden="1" w:unhideWhenUsed="1"/>
+    <w:lsdException w:name="Table Web 2" w:semiHidden="1" w:unhideWhenUsed="1"/>
     <w:lsdException w:name="Table Web 3" w:semiHidden="1" w:unhideWhenUsed="1"/>
     <w:lsdException w:name="Balloon Text" w:semiHidden="1" w:unhideWhenUsed="1"/>
     <w:lsdException w:name="Table Grid" w:uiPriority="39"/>
+    <w:lsdException w:name="Table Theme" w:semiHidden="1" w:unhideWhenUsed="1"/>
     <w:lsdException w:name="Placeholder Text" w:semiHidden="1"/>
     <w:lsdException w:name="No Spacing" w:uiPriority="1" w:qFormat="1"/>
     <w:lsdException w:name="Light Shading" w:uiPriority="60"/>
@@ -418,11 +2416,11 @@
     <w:lsdException w:name="Hashtag" w:semiHidden="1" w:unhideWhenUsed="1"/>
     <w:lsdException w:name="Unresolved Mention" w:semiHidden="1" w:unhideWhenUsed="1"/>
     <w:lsdException w:name="Smart Link" w:semiHidden="1" w:unhideWhenUsed="1"/>
-    <w:lsdException w:name="Smart Link Error" w:semiHidden="1" w:unhideWhenUsed="1"/>
   </w:latentStyles>
   <w:style w:type="paragraph" w:default="1" w:styleId="Normal">
     <w:name w:val="Normal"/>
     <w:qFormat/>
+    <w:rsid w:val="007E6328"/>
   </w:style>
   <w:style w:type="character" w:default="1" w:styleId="DefaultParagraphFont">
     <w:name w:val="Default Paragraph Font"/>
@@ -450,6 +2448,61 @@
     <w:uiPriority w:val="99"/>
     <w:semiHidden/>
     <w:unhideWhenUsed/>
+  </w:style>
+  <w:style w:type="paragraph" w:styleId="ListParagraph">
+    <w:name w:val="List Paragraph"/>
+    <w:basedOn w:val="Normal"/>
+    <w:uiPriority w:val="34"/>
+    <w:qFormat/>
+    <w:rsid w:val="007E6328"/>
+    <w:pPr>
+      <w:ind w:left="720"/>
+      <w:contextualSpacing/>
+    </w:pPr>
+  </w:style>
+  <w:style w:type="paragraph" w:styleId="Header">
+    <w:name w:val="header"/>
+    <w:basedOn w:val="Normal"/>
+    <w:link w:val="HeaderChar"/>
+    <w:uiPriority w:val="99"/>
+    <w:unhideWhenUsed/>
+    <w:rsid w:val="007E6328"/>
+    <w:pPr>
+      <w:tabs>
+        <w:tab w:val="center" w:pos="4252"/>
+        <w:tab w:val="right" w:pos="8504"/>
+      </w:tabs>
+      <w:spacing w:after="0" w:line="240" w:lineRule="auto"/>
+    </w:pPr>
+  </w:style>
+  <w:style w:type="character" w:customStyle="1" w:styleId="HeaderChar">
+    <w:name w:val="Header Char"/>
+    <w:basedOn w:val="DefaultParagraphFont"/>
+    <w:link w:val="Header"/>
+    <w:uiPriority w:val="99"/>
+    <w:rsid w:val="007E6328"/>
+  </w:style>
+  <w:style w:type="paragraph" w:styleId="Footer">
+    <w:name w:val="footer"/>
+    <w:basedOn w:val="Normal"/>
+    <w:link w:val="FooterChar"/>
+    <w:uiPriority w:val="99"/>
+    <w:unhideWhenUsed/>
+    <w:rsid w:val="007E6328"/>
+    <w:pPr>
+      <w:tabs>
+        <w:tab w:val="center" w:pos="4252"/>
+        <w:tab w:val="right" w:pos="8504"/>
+      </w:tabs>
+      <w:spacing w:after="0" w:line="240" w:lineRule="auto"/>
+    </w:pPr>
+  </w:style>
+  <w:style w:type="character" w:customStyle="1" w:styleId="FooterChar">
+    <w:name w:val="Footer Char"/>
+    <w:basedOn w:val="DefaultParagraphFont"/>
+    <w:link w:val="Footer"/>
+    <w:uiPriority w:val="99"/>
+    <w:rsid w:val="007E6328"/>
   </w:style>
 </w:styles>
 </file>

</xml_diff>